<commit_message>
Fix docx header spacing
</commit_message>
<xml_diff>
--- a/public/documents/VORLAGE_Dokumentation_der_Digitaltauglichkeit_V2.docx
+++ b/public/documents/VORLAGE_Dokumentation_der_Digitaltauglichkeit_V2.docx
@@ -1880,7 +1880,7 @@
     </w:tblGrid>
     <w:tr>
       <w:trPr>
-        <w:trHeight w:val="300"/>
+        <w:trHeight w:val="567"/>
       </w:trPr>
       <w:tc>
         <w:tcPr>
@@ -1892,11 +1892,12 @@
             <w:right w:val="none" w:color="FFFFFF" w:themeColor="background1" w:sz="0" w:space="0"/>
           </w:tcBorders>
           <w:tcMar/>
-          <w:vAlign w:val="center"/>
+          <w:vAlign w:val="bottom"/>
         </w:tcPr>
-        <w:p w14:noSpellErr="1">
+        <w:p>
           <w:pPr>
             <w:spacing w:before="0" w:after="480" w:afterAutospacing="off" w:line="276" w:lineRule="auto"/>
+            <w:jc w:val="left"/>
             <w:rPr>
               <w:sz w:val="18"/>
               <w:szCs w:val="18"/>
@@ -1948,27 +1949,35 @@
             <w:right w:val="none" w:color="FFFFFF" w:themeColor="background1" w:sz="0" w:space="0"/>
           </w:tcBorders>
           <w:tcMar/>
+          <w:vAlign w:val="top"/>
         </w:tcPr>
-        <w:p w14:noSpellErr="1">
+        <w:p>
           <w:pPr>
             <w:pStyle w:val="Normal"/>
             <w:tabs>
               <w:tab w:val="left" w:pos="453"/>
               <w:tab w:val="right" w:pos="4330"/>
             </w:tabs>
-            <w:spacing w:before="120" w:beforeAutospacing="on" w:after="480" w:line="0" w:lineRule="auto"/>
+            <w:spacing w:before="120" w:beforeAutospacing="on" w:after="0" w:afterAutospacing="off" w:line="0" w:lineRule="auto"/>
+            <w:jc w:val="right"/>
+          </w:pPr>
+        </w:p>
+        <w:p>
+          <w:pPr>
+            <w:pStyle w:val="Normal"/>
+            <w:tabs>
+              <w:tab w:val="left" w:pos="453"/>
+              <w:tab w:val="right" w:pos="4330"/>
+            </w:tabs>
+            <w:spacing w:before="120" w:beforeAutospacing="on" w:after="0" w:afterAutospacing="off" w:line="0" w:lineRule="auto"/>
             <w:jc w:val="right"/>
           </w:pPr>
           <w:r>
-            <w:rPr/>
-            <w:t xml:space="preserve">             </w:t>
-          </w:r>
-          <w:r>
             <w:drawing>
-              <wp:inline wp14:editId="185B101C" wp14:anchorId="1D3E2299">
+              <wp:inline wp14:editId="293AA713" wp14:anchorId="28F072C7">
                 <wp:extent cx="1343025" cy="276225"/>
                 <wp:effectExtent l="0" t="0" r="0" b="0"/>
-                <wp:docPr id="1077954700" name="drawing" descr="Logo des Digitalchecks"/>
+                <wp:docPr id="1879064896" name="drawing" descr="Logo des Digitalchecks"/>
                 <wp:cNvGraphicFramePr>
                   <a:graphicFrameLocks noChangeAspect="1"/>
                 </wp:cNvGraphicFramePr>
@@ -2007,9 +2016,21 @@
             </w:drawing>
           </w:r>
         </w:p>
+        <w:p>
+          <w:pPr>
+            <w:pStyle w:val="Normal"/>
+            <w:tabs>
+              <w:tab w:val="left" w:pos="453"/>
+              <w:tab w:val="right" w:pos="4330"/>
+            </w:tabs>
+            <w:spacing w:before="120" w:beforeAutospacing="on" w:after="0" w:afterAutospacing="off" w:line="0" w:lineRule="auto"/>
+            <w:jc w:val="right"/>
+          </w:pPr>
+        </w:p>
       </w:tc>
     </w:tr>
   </w:tbl>
+  <w:p/>
 </w:hdr>
 </file>
 

</xml_diff>

<commit_message>
Fix numbering in documentation form
</commit_message>
<xml_diff>
--- a/public/documents/VORLAGE_Dokumentation_der_Digitaltauglichkeit_V2.docx
+++ b/public/documents/VORLAGE_Dokumentation_der_Digitaltauglichkeit_V2.docx
@@ -847,7 +847,7 @@
         <w:t>{{PRINCIPLE_2_ANSWER}}</w:t>
       </w:r>
     </w:p>
-    <w:p w14:noSpellErr="1">
+    <w:p>
       <w:pPr>
         <w:pStyle w:val="ErklrungMarkierung"/>
         <w:spacing w:before="400"/>
@@ -877,7 +877,15 @@
       </w:r>
       <w:r>
         <w:rPr/>
-        <w:t xml:space="preserve"> begründen Sie die Entscheidung und machen Sie bei Punkt 4 weiter.</w:t>
+        <w:t xml:space="preserve"> begründen Sie die Entscheidung und machen Sie bei Punkt </w:t>
+      </w:r>
+      <w:r>
+        <w:rPr/>
+        <w:t>5</w:t>
+      </w:r>
+      <w:r>
+        <w:rPr/>
+        <w:t xml:space="preserve"> weiter.</w:t>
       </w:r>
     </w:p>
     <w:p w14:noSpellErr="1">
@@ -1033,7 +1041,7 @@
         <w:t>{{PRINCIPLE_3_ANSWER}}</w:t>
       </w:r>
     </w:p>
-    <w:p w14:noSpellErr="1">
+    <w:p>
       <w:pPr>
         <w:pStyle w:val="ErklrungMarkierung"/>
         <w:spacing w:before="400"/>
@@ -1063,7 +1071,15 @@
       </w:r>
       <w:r>
         <w:rPr/>
-        <w:t xml:space="preserve"> begründen Sie die Entscheidung und machen Sie bei Punkt 4 weiter.</w:t>
+        <w:t xml:space="preserve"> begründen Sie die Entscheidung und machen Sie bei Punkt </w:t>
+      </w:r>
+      <w:r>
+        <w:rPr/>
+        <w:t>6</w:t>
+      </w:r>
+      <w:r>
+        <w:rPr/>
+        <w:t xml:space="preserve"> weiter.</w:t>
       </w:r>
     </w:p>
     <w:p w14:noSpellErr="1">
@@ -1219,7 +1235,7 @@
         <w:t>{{PRINCIPLE_4_ANSWER}}</w:t>
       </w:r>
     </w:p>
-    <w:p w14:noSpellErr="1">
+    <w:p>
       <w:pPr>
         <w:pStyle w:val="ErklrungMarkierung"/>
         <w:spacing w:before="400"/>
@@ -1249,7 +1265,15 @@
       </w:r>
       <w:r>
         <w:rPr/>
-        <w:t xml:space="preserve"> begründen Sie die Entscheidung und machen Sie bei Punkt 4 weiter.</w:t>
+        <w:t xml:space="preserve"> begründen Sie die Entscheidung und machen Sie bei Punkt </w:t>
+      </w:r>
+      <w:r>
+        <w:rPr/>
+        <w:t>7</w:t>
+      </w:r>
+      <w:r>
+        <w:rPr/>
+        <w:t xml:space="preserve"> weiter.</w:t>
       </w:r>
     </w:p>
     <w:p w14:noSpellErr="1">
@@ -1405,7 +1429,7 @@
         <w:t>{{PRINCIPLE_5_ANSWER}}</w:t>
       </w:r>
     </w:p>
-    <w:p w14:noSpellErr="1">
+    <w:p>
       <w:pPr>
         <w:pStyle w:val="ErklrungMarkierung"/>
         <w:spacing w:before="400"/>
@@ -1435,7 +1459,7 @@
       </w:r>
       <w:r>
         <w:rPr/>
-        <w:t xml:space="preserve"> begründen Sie die Entscheidung und machen Sie bei Punkt 4 weiter.</w:t>
+        <w:t xml:space="preserve"> begründen Sie die Entscheidung.</w:t>
       </w:r>
     </w:p>
     <w:p w14:noSpellErr="1">

</xml_diff>

<commit_message>
Fix(vorlage): change email and download file name
</commit_message>
<xml_diff>
--- a/public/documents/VORLAGE_Dokumentation_der_Digitaltauglichkeit_V2.docx
+++ b/public/documents/VORLAGE_Dokumentation_der_Digitaltauglichkeit_V2.docx
@@ -1,20 +1,20 @@
 
 <file path=word/document.xml><?xml version="1.0" encoding="utf-8"?>
-<w:document xmlns:wpc="http://schemas.microsoft.com/office/word/2010/wordprocessingCanvas" xmlns:cx="http://schemas.microsoft.com/office/drawing/2014/chartex" xmlns:cx1="http://schemas.microsoft.com/office/drawing/2015/9/8/chartex" xmlns:cx2="http://schemas.microsoft.com/office/drawing/2015/10/21/chartex" xmlns:cx3="http://schemas.microsoft.com/office/drawing/2016/5/9/chartex" xmlns:cx4="http://schemas.microsoft.com/office/drawing/2016/5/10/chartex" xmlns:cx5="http://schemas.microsoft.com/office/drawing/2016/5/11/chartex" xmlns:cx6="http://schemas.microsoft.com/office/drawing/2016/5/12/chartex" xmlns:cx7="http://schemas.microsoft.com/office/drawing/2016/5/13/chartex" xmlns:cx8="http://schemas.microsoft.com/office/drawing/2016/5/14/chartex" xmlns:mc="http://schemas.openxmlformats.org/markup-compatibility/2006" xmlns:aink="http://schemas.microsoft.com/office/drawing/2016/ink" xmlns:am3d="http://schemas.microsoft.com/office/drawing/2017/model3d" xmlns:o="urn:schemas-microsoft-com:office:office" xmlns:oel="http://schemas.microsoft.com/office/2019/extlst" xmlns:r="http://schemas.openxmlformats.org/officeDocument/2006/relationships" xmlns:m="http://schemas.openxmlformats.org/officeDocument/2006/math" xmlns:v="urn:schemas-microsoft-com:vml" xmlns:wp14="http://schemas.microsoft.com/office/word/2010/wordprocessingDrawing" xmlns:wp="http://schemas.openxmlformats.org/drawingml/2006/wordprocessingDrawing" xmlns:w10="urn:schemas-microsoft-com:office:word" xmlns:w="http://schemas.openxmlformats.org/wordprocessingml/2006/main" xmlns:w14="http://schemas.microsoft.com/office/word/2010/wordml" xmlns:w15="http://schemas.microsoft.com/office/word/2012/wordml" xmlns:w16cex="http://schemas.microsoft.com/office/word/2018/wordml/cex" xmlns:w16cid="http://schemas.microsoft.com/office/word/2016/wordml/cid" xmlns:w16="http://schemas.microsoft.com/office/word/2018/wordml" xmlns:w16du="http://schemas.microsoft.com/office/word/2023/wordml/word16du" xmlns:w16sdtdh="http://schemas.microsoft.com/office/word/2020/wordml/sdtdatahash" xmlns:w16sdtfl="http://schemas.microsoft.com/office/word/2024/wordml/sdtformatlock" xmlns:w16se="http://schemas.microsoft.com/office/word/2015/wordml/symex" xmlns:wpg="http://schemas.microsoft.com/office/word/2010/wordprocessingGroup" xmlns:wpi="http://schemas.microsoft.com/office/word/2010/wordprocessingInk" xmlns:wne="http://schemas.microsoft.com/office/word/2006/wordml" xmlns:wps="http://schemas.microsoft.com/office/word/2010/wordprocessingShape" xmlns:a="http://schemas.openxmlformats.org/drawingml/2006/main" mc:Ignorable="w14 w15 w16se w16cid w16 w16cex w16sdtdh w16sdtfl w16du wp14">
+<w:document xmlns:wpc="http://schemas.microsoft.com/office/word/2010/wordprocessingCanvas" xmlns:cx="http://schemas.microsoft.com/office/drawing/2014/chartex" xmlns:cx1="http://schemas.microsoft.com/office/drawing/2015/9/8/chartex" xmlns:cx2="http://schemas.microsoft.com/office/drawing/2015/10/21/chartex" xmlns:cx3="http://schemas.microsoft.com/office/drawing/2016/5/9/chartex" xmlns:cx4="http://schemas.microsoft.com/office/drawing/2016/5/10/chartex" xmlns:cx5="http://schemas.microsoft.com/office/drawing/2016/5/11/chartex" xmlns:cx6="http://schemas.microsoft.com/office/drawing/2016/5/12/chartex" xmlns:cx7="http://schemas.microsoft.com/office/drawing/2016/5/13/chartex" xmlns:cx8="http://schemas.microsoft.com/office/drawing/2016/5/14/chartex" xmlns:mc="http://schemas.openxmlformats.org/markup-compatibility/2006" xmlns:aink="http://schemas.microsoft.com/office/drawing/2016/ink" xmlns:am3d="http://schemas.microsoft.com/office/drawing/2017/model3d" xmlns:o="urn:schemas-microsoft-com:office:office" xmlns:oel="http://schemas.microsoft.com/office/2019/extlst" xmlns:r="http://schemas.openxmlformats.org/officeDocument/2006/relationships" xmlns:m="http://schemas.openxmlformats.org/officeDocument/2006/math" xmlns:v="urn:schemas-microsoft-com:vml" xmlns:wp14="http://schemas.microsoft.com/office/word/2010/wordprocessingDrawing" xmlns:wp="http://schemas.openxmlformats.org/drawingml/2006/wordprocessingDrawing" xmlns:w10="urn:schemas-microsoft-com:office:word" xmlns:w="http://schemas.openxmlformats.org/wordprocessingml/2006/main" xmlns:w14="http://schemas.microsoft.com/office/word/2010/wordml" xmlns:w15="http://schemas.microsoft.com/office/word/2012/wordml" xmlns:w16cex="http://schemas.microsoft.com/office/word/2018/wordml/cex" xmlns:w16cid="http://schemas.microsoft.com/office/word/2016/wordml/cid" xmlns:w16="http://schemas.microsoft.com/office/word/2018/wordml" xmlns:w16du="http://schemas.microsoft.com/office/word/2023/wordml/word16du" xmlns:w16sdtdh="http://schemas.microsoft.com/office/word/2020/wordml/sdtdatahash" xmlns:w16sdtfl="http://schemas.microsoft.com/office/word/2024/wordml/sdtformatlock" xmlns:w16se="http://schemas.microsoft.com/office/word/2015/wordml/symex" xmlns:wpg="http://schemas.microsoft.com/office/word/2010/wordprocessingGroup" xmlns:wpi="http://schemas.microsoft.com/office/word/2010/wordprocessingInk" xmlns:wne="http://schemas.microsoft.com/office/word/2006/wordml" xmlns:wps="http://schemas.microsoft.com/office/word/2010/wordprocessingShape" mc:Ignorable="w14 w15 w16se w16cid w16 w16cex w16sdtdh w16sdtfl w16du wp14">
   <w:body>
-    <w:p w14:noSpellErr="1">
-      <w:pPr>
-        <w:pStyle w:val="Title"/>
-        <w:keepNext w:val="1"/>
-        <w:rPr>
-          <w:b w:val="1"/>
-          <w:bCs w:val="1"/>
-        </w:rPr>
-      </w:pPr>
-      <w:r>
-        <w:rPr>
-          <w:b w:val="1"/>
-          <w:bCs w:val="1"/>
+    <w:p>
+      <w:pPr>
+        <w:pStyle w:val="Titel"/>
+        <w:keepNext/>
+        <w:rPr>
+          <w:b/>
+          <w:bCs/>
+        </w:rPr>
+      </w:pPr>
+      <w:r>
+        <w:rPr>
+          <w:b/>
+          <w:bCs/>
         </w:rPr>
         <w:t>Dokumentation der Digitaltauglichkeit</w:t>
       </w:r>
@@ -29,8 +29,8 @@
         <w:tblW w:w="9072" w:type="dxa"/>
         <w:tblInd w:w="-70" w:type="dxa"/>
         <w:tblBorders>
-          <w:insideH w:val="single" w:color="auto" w:sz="4" w:space="0"/>
-          <w:insideV w:val="single" w:color="auto" w:sz="4" w:space="0"/>
+          <w:insideH w:val="single" w:sz="4" w:space="0" w:color="auto"/>
+          <w:insideV w:val="single" w:sz="4" w:space="0" w:color="auto"/>
         </w:tblBorders>
         <w:tblCellMar>
           <w:left w:w="70" w:type="dxa"/>
@@ -60,7 +60,7 @@
           </w:tcPr>
           <w:p>
             <w:pPr>
-              <w:pStyle w:val="Heading2"/>
+              <w:pStyle w:val="berschrift2"/>
             </w:pPr>
             <w:r>
               <w:t>So funktioniert es</w:t>
@@ -68,7 +68,7 @@
           </w:p>
           <w:p>
             <w:pPr>
-              <w:pStyle w:val="ListParagraph"/>
+              <w:pStyle w:val="Listenabsatz"/>
               <w:numPr>
                 <w:ilvl w:val="0"/>
                 <w:numId w:val="9"/>
@@ -83,7 +83,7 @@
           </w:p>
           <w:p>
             <w:pPr>
-              <w:pStyle w:val="ListParagraph"/>
+              <w:pStyle w:val="Listenabsatz"/>
               <w:numPr>
                 <w:ilvl w:val="0"/>
                 <w:numId w:val="9"/>
@@ -96,68 +96,61 @@
               <w:t>.</w:t>
             </w:r>
           </w:p>
-          <w:p w14:noSpellErr="1">
+          <w:p>
             <w:pPr>
-              <w:pStyle w:val="ListParagraph"/>
+              <w:pStyle w:val="Listenabsatz"/>
               <w:numPr>
                 <w:ilvl w:val="1"/>
                 <w:numId w:val="11"/>
               </w:numPr>
-              <w:rPr/>
             </w:pPr>
             <w:r>
-              <w:rPr/>
               <w:t xml:space="preserve">Senden Sie die Dokumentation </w:t>
             </w:r>
             <w:r>
               <w:rPr>
-                <w:b w:val="1"/>
-                <w:bCs w:val="1"/>
+                <w:b/>
+                <w:bCs/>
               </w:rPr>
               <w:t>als PDF per E-Mail</w:t>
             </w:r>
             <w:r>
-              <w:rPr/>
               <w:t xml:space="preserve"> an folgende Adresse: </w:t>
             </w:r>
-            <w:hyperlink r:id="R2e4fb9d8574d421a">
+            <w:hyperlink r:id="rId8" w:history="1">
               <w:r>
                 <w:rPr>
                   <w:rStyle w:val="Hyperlink"/>
                 </w:rPr>
-                <w:t>nkr@bmj.bund.de</w:t>
+                <w:t>nkr@bmjv.bund.de</w:t>
               </w:r>
             </w:hyperlink>
             <w:r>
-              <w:rPr/>
               <w:t>. Der NKR prüft die methodische und inhaltliche Nachvollziehbarkeit. Bei Fragen wird der NKR auf Sie zukommen. Das Ziel ist eine digital- und praxistaugliche Umsetzung.</w:t>
             </w:r>
           </w:p>
-          <w:p w14:noSpellErr="1">
+          <w:p>
             <w:pPr>
-              <w:pStyle w:val="ListParagraph"/>
+              <w:pStyle w:val="Listenabsatz"/>
               <w:numPr>
                 <w:ilvl w:val="1"/>
                 <w:numId w:val="11"/>
               </w:numPr>
-              <w:rPr/>
             </w:pPr>
             <w:r>
-              <w:rPr/>
               <w:t xml:space="preserve">Bei </w:t>
             </w:r>
             <w:r>
               <w:rPr>
-                <w:b w:val="1"/>
-                <w:bCs w:val="1"/>
+                <w:b/>
+                <w:bCs/>
               </w:rPr>
               <w:t>Interoperabilitätsbezug</w:t>
             </w:r>
             <w:r>
-              <w:rPr/>
               <w:t xml:space="preserve"> senden Sie eine Kopie der E-Mail mit der Dokumentation an </w:t>
             </w:r>
-            <w:hyperlink r:id="R4292cd7e6d7e4593">
+            <w:hyperlink r:id="rId9">
               <w:r>
                 <w:rPr>
                   <w:rStyle w:val="Hyperlink"/>
@@ -166,13 +159,12 @@
               </w:r>
             </w:hyperlink>
             <w:r>
-              <w:rPr/>
               <w:t>.</w:t>
             </w:r>
           </w:p>
           <w:p>
             <w:pPr>
-              <w:pStyle w:val="ListParagraph"/>
+              <w:pStyle w:val="Listenabsatz"/>
               <w:numPr>
                 <w:ilvl w:val="1"/>
                 <w:numId w:val="11"/>
@@ -203,7 +195,7 @@
           </w:tcPr>
           <w:p>
             <w:pPr>
-              <w:pStyle w:val="Heading2"/>
+              <w:pStyle w:val="berschrift2"/>
               <w:spacing w:line="276" w:lineRule="auto"/>
             </w:pPr>
             <w:r>
@@ -359,12 +351,6 @@
                 <w:szCs w:val="16"/>
               </w:rPr>
               <w:br/>
-            </w:r>
-            <w:r>
-              <w:rPr>
-                <w:sz w:val="16"/>
-                <w:szCs w:val="16"/>
-              </w:rPr>
               <w:t>Senden Sie die Visualisierung zum Schluss mit an den NKR.</w:t>
             </w:r>
           </w:p>
@@ -373,53 +359,48 @@
     </w:tbl>
     <w:p>
       <w:pPr>
-        <w:pStyle w:val="Normal"/>
         <w:pBdr>
-          <w:bottom w:val="single" w:color="000000" w:sz="6" w:space="1"/>
+          <w:bottom w:val="single" w:sz="6" w:space="1" w:color="000000"/>
         </w:pBdr>
-        <w:spacing w:before="480" w:beforeAutospacing="off"/>
+        <w:spacing w:before="480"/>
         <w:rPr>
           <w:highlight w:val="green"/>
         </w:rPr>
       </w:pPr>
     </w:p>
-    <w:p w14:noSpellErr="1">
-      <w:pPr>
-        <w:pStyle w:val="Heading1"/>
-        <w:spacing w:before="720" w:beforeAutospacing="off"/>
-      </w:pPr>
-      <w:r>
-        <w:rPr/>
+    <w:p>
+      <w:pPr>
+        <w:pStyle w:val="berschrift1"/>
+        <w:spacing w:before="720"/>
+      </w:pPr>
+      <w:r>
         <w:t xml:space="preserve">1. </w:t>
       </w:r>
       <w:r>
-        <w:rPr/>
         <w:t>Tragen Sie den Titel Ihres Regelungsvorhaben ein</w:t>
       </w:r>
     </w:p>
-    <w:p w14:noSpellErr="1">
+    <w:p>
       <w:pPr>
         <w:pStyle w:val="Textbox"/>
       </w:pPr>
       <w:r>
-        <w:rPr/>
         <w:t>{{</w:t>
       </w:r>
       <w:r>
-        <w:rPr/>
         <w:t>POLICY_</w:t>
       </w:r>
       <w:r>
-        <w:rPr/>
         <w:t>TITLE}}</w:t>
       </w:r>
     </w:p>
     <w:p>
       <w:pPr>
-        <w:pStyle w:val="Heading1"/>
+        <w:pStyle w:val="berschrift1"/>
         <w:spacing w:before="600"/>
       </w:pPr>
       <w:r>
+        <w:lastRenderedPageBreak/>
         <w:t xml:space="preserve">2. </w:t>
       </w:r>
       <w:r>
@@ -444,116 +425,106 @@
     </w:p>
     <w:p>
       <w:pPr>
-        <w:pStyle w:val="Heading2"/>
+        <w:pStyle w:val="berschrift2"/>
       </w:pPr>
       <w:r>
         <w:t>Entspricht die Umsetzung des Regelungsvorhabens den Bedürfnissen der Betroffenen? Wie haben Sie das überprüft?</w:t>
       </w:r>
     </w:p>
-    <w:p w14:noSpellErr="1">
+    <w:p>
       <w:pPr>
         <w:pStyle w:val="Textbox"/>
       </w:pPr>
       <w:r>
-        <w:rPr/>
         <w:t>{{PARTICIPATION_FORMAT</w:t>
       </w:r>
       <w:r>
-        <w:rPr/>
         <w:t>S</w:t>
       </w:r>
       <w:r>
-        <w:rPr/>
         <w:t>}}</w:t>
       </w:r>
     </w:p>
     <w:p>
       <w:pPr>
-        <w:pStyle w:val="Heading2"/>
+        <w:pStyle w:val="berschrift2"/>
       </w:pPr>
       <w:r>
         <w:t>Wie spiegeln sich die Erkenntnisse, die durch die oben genannten Schritte gewonnen wurde, im Regelungsvorhaben wider?</w:t>
       </w:r>
     </w:p>
-    <w:p w14:noSpellErr="1">
+    <w:p>
       <w:pPr>
         <w:pStyle w:val="Textbox"/>
       </w:pPr>
       <w:r>
-        <w:rPr/>
         <w:t>{{PARTICIPATION_RESULT</w:t>
       </w:r>
       <w:r>
-        <w:rPr/>
         <w:t>S</w:t>
       </w:r>
       <w:r>
-        <w:rPr/>
         <w:t>}}</w:t>
       </w:r>
     </w:p>
-    <w:p w14:noSpellErr="1">
-      <w:pPr>
-        <w:pStyle w:val="Heading1"/>
+    <w:p>
+      <w:pPr>
+        <w:pStyle w:val="berschrift1"/>
         <w:spacing w:before="600"/>
       </w:pPr>
       <w:r>
-        <w:rPr/>
         <w:t xml:space="preserve">3. </w:t>
       </w:r>
       <w:r>
-        <w:rPr/>
         <w:t>{{</w:t>
       </w:r>
       <w:r>
-        <w:rPr/>
         <w:t>PRINCIPLE_1</w:t>
       </w:r>
       <w:r>
-        <w:rPr/>
         <w:t>_TITLE}}</w:t>
       </w:r>
     </w:p>
     <w:p>
       <w:pPr>
         <w:rPr>
-          <w:color w:val="595959" w:themeColor="text1" w:themeTint="A6" w:themeShade="FF"/>
-        </w:rPr>
-      </w:pPr>
-      <w:r>
-        <w:rPr>
-          <w:color w:val="595959" w:themeColor="text1" w:themeTint="A6" w:themeShade="FF"/>
+          <w:color w:val="595959" w:themeColor="text1" w:themeTint="A6"/>
+        </w:rPr>
+      </w:pPr>
+      <w:r>
+        <w:rPr>
+          <w:color w:val="595959" w:themeColor="text1" w:themeTint="A6"/>
         </w:rPr>
         <w:t>{{</w:t>
       </w:r>
       <w:r>
         <w:rPr>
-          <w:color w:val="595959" w:themeColor="text1" w:themeTint="A6" w:themeShade="FF"/>
+          <w:color w:val="595959" w:themeColor="text1" w:themeTint="A6"/>
         </w:rPr>
         <w:t>PRINCIPLE_1</w:t>
       </w:r>
       <w:r>
         <w:rPr>
-          <w:color w:val="595959" w:themeColor="text1" w:themeTint="A6" w:themeShade="FF"/>
+          <w:color w:val="595959" w:themeColor="text1" w:themeTint="A6"/>
         </w:rPr>
         <w:t>_</w:t>
       </w:r>
       <w:r>
         <w:rPr>
-          <w:color w:val="595959" w:themeColor="text1" w:themeTint="A6" w:themeShade="FF"/>
+          <w:color w:val="595959" w:themeColor="text1" w:themeTint="A6"/>
         </w:rPr>
         <w:t>DESCRIPTION</w:t>
       </w:r>
       <w:r>
         <w:rPr>
-          <w:color w:val="595959" w:themeColor="text1" w:themeTint="A6" w:themeShade="FF"/>
+          <w:color w:val="595959" w:themeColor="text1" w:themeTint="A6"/>
         </w:rPr>
         <w:t>}}</w:t>
       </w:r>
     </w:p>
     <w:p>
       <w:pPr>
-        <w:pStyle w:val="Heading2"/>
+        <w:pStyle w:val="berschrift2"/>
       </w:pPr>
       <w:r>
         <w:t>Lässt sich das Vorhaben im Sinne des Prinzips umsetzen?</w:t>
@@ -564,36 +535,21 @@
         <w:pStyle w:val="ErklrungMarkierung"/>
       </w:pPr>
       <w:r>
-        <w:rPr/>
         <w:t>Löschen Sie raus, was nicht zutrifft:</w:t>
       </w:r>
     </w:p>
     <w:p>
       <w:pPr>
         <w:pStyle w:val="Textbox"/>
-        <w:suppressLineNumbers w:val="0"/>
-        <w:pBdr>
-          <w:top w:val="single" w:color="000000" w:sz="2" w:space="0"/>
-          <w:left w:val="single" w:color="000000" w:sz="2" w:space="0"/>
-          <w:bottom w:val="single" w:color="000000" w:sz="2" w:space="0"/>
-          <w:right w:val="single" w:color="000000" w:sz="2" w:space="0"/>
-        </w:pBdr>
-        <w:shd w:val="clear" w:color="auto" w:fill="F2F6F8"/>
-        <w:bidi w:val="0"/>
-        <w:spacing w:before="120" w:beforeAutospacing="off" w:after="0" w:afterAutospacing="off" w:line="360" w:lineRule="auto"/>
-        <w:ind w:left="0" w:right="0"/>
-        <w:jc w:val="left"/>
-      </w:pPr>
-      <w:r>
-        <w:rPr/>
+        <w:spacing w:before="120"/>
+      </w:pPr>
+      <w:r>
         <w:t>{{</w:t>
       </w:r>
       <w:r>
-        <w:rPr/>
         <w:t>PRINCIPLE_1</w:t>
       </w:r>
       <w:r>
-        <w:rPr/>
         <w:t>_ANSWER}}</w:t>
       </w:r>
     </w:p>
@@ -653,33 +609,27 @@
         <w:t>Begründung für „Nein“ oder „Nicht relevant“</w:t>
       </w:r>
     </w:p>
-    <w:p w14:noSpellErr="1">
+    <w:p>
       <w:pPr>
         <w:pStyle w:val="Textbox"/>
         <w:ind w:left="708"/>
       </w:pPr>
       <w:r>
-        <w:rPr/>
         <w:t xml:space="preserve"> </w:t>
       </w:r>
       <w:r>
-        <w:rPr/>
         <w:t>{{</w:t>
       </w:r>
       <w:r>
-        <w:rPr/>
         <w:t>PRINCIPLE_1</w:t>
       </w:r>
       <w:r>
-        <w:rPr/>
         <w:t>_</w:t>
       </w:r>
       <w:r>
-        <w:rPr/>
         <w:t>REASONING</w:t>
       </w:r>
       <w:r>
-        <w:rPr/>
         <w:t>}}</w:t>
       </w:r>
     </w:p>
@@ -690,32 +640,30 @@
         <w:ind w:left="708"/>
       </w:pPr>
       <w:r>
-        <w:rPr/>
         <w:t xml:space="preserve">Nur, wenn Sie </w:t>
       </w:r>
       <w:r>
         <w:rPr>
-          <w:b w:val="1"/>
-          <w:bCs w:val="1"/>
+          <w:b/>
+          <w:bCs/>
         </w:rPr>
         <w:t>„</w:t>
       </w:r>
       <w:r>
         <w:rPr>
-          <w:b w:val="1"/>
-          <w:bCs w:val="1"/>
+          <w:b/>
+          <w:bCs/>
         </w:rPr>
         <w:t>Ja (gänzlich oder teilweise)</w:t>
       </w:r>
       <w:r>
         <w:rPr>
-          <w:b w:val="1"/>
-          <w:bCs w:val="1"/>
+          <w:b/>
+          <w:bCs/>
         </w:rPr>
         <w:t>“</w:t>
       </w:r>
       <w:r>
-        <w:rPr/>
         <w:t xml:space="preserve"> gewählt haben: </w:t>
       </w:r>
     </w:p>
@@ -726,124 +674,98 @@
         <w:ind w:left="708"/>
       </w:pPr>
       <w:r>
-        <w:rPr/>
         <w:t xml:space="preserve">Unter </w:t>
       </w:r>
       <w:r>
         <w:rPr>
-          <w:b w:val="1"/>
-          <w:bCs w:val="1"/>
+          <w:b/>
+          <w:bCs/>
         </w:rPr>
         <w:t>„Erläuterung“</w:t>
       </w:r>
       <w:r>
-        <w:rPr/>
         <w:t xml:space="preserve"> tragen Sie bitte 2–3 Stichpunkte mit Verweis auf die relevanten Paragrafen oder Regelungen ein.</w:t>
       </w:r>
       <w:r>
         <w:br/>
-      </w:r>
-      <w:r>
-        <w:rPr/>
         <w:t xml:space="preserve">Geben Sie mindestens eine Erläuterung zur Anwendung des Prinzips an und wählen Sie dabei passende Schwerpunkte aus. Wenn keine Schwerpunkte zutreffen, dann nutzen Sie das untenstehende Eingabefeld </w:t>
       </w:r>
       <w:r>
         <w:rPr>
-          <w:b w:val="1"/>
-          <w:bCs w:val="1"/>
+          <w:b/>
+          <w:bCs/>
         </w:rPr>
         <w:t>„Eigener Punkt“</w:t>
       </w:r>
       <w:r>
-        <w:rPr/>
         <w:t>.</w:t>
       </w:r>
     </w:p>
-    <w:p w14:noSpellErr="1">
-      <w:pPr>
-        <w:pStyle w:val="Normal"/>
+    <w:p>
+      <w:pPr>
         <w:ind w:left="708"/>
       </w:pPr>
       <w:r>
-        <w:rPr/>
         <w:t>{{</w:t>
       </w:r>
       <w:r>
-        <w:rPr/>
         <w:t>PRINCIPLE</w:t>
       </w:r>
       <w:r>
-        <w:rPr/>
         <w:t>_1_</w:t>
       </w:r>
       <w:r>
-        <w:rPr/>
         <w:t>ASPECTS</w:t>
       </w:r>
       <w:r>
-        <w:rPr/>
         <w:t>}}</w:t>
       </w:r>
     </w:p>
-    <w:p w14:noSpellErr="1">
-      <w:pPr>
-        <w:pStyle w:val="Heading1"/>
+    <w:p>
+      <w:pPr>
+        <w:pStyle w:val="berschrift1"/>
         <w:spacing w:before="600"/>
       </w:pPr>
       <w:r>
-        <w:rPr/>
+        <w:lastRenderedPageBreak/>
         <w:t>4. {{PRINCIPLE_2_TITLE}}</w:t>
       </w:r>
     </w:p>
     <w:p>
       <w:pPr>
         <w:rPr>
-          <w:color w:val="595959" w:themeColor="text1" w:themeTint="A6" w:themeShade="FF"/>
-        </w:rPr>
-      </w:pPr>
-      <w:r>
-        <w:rPr>
-          <w:color w:val="595959" w:themeColor="text1" w:themeTint="A6" w:themeShade="FF"/>
+          <w:color w:val="595959" w:themeColor="text1" w:themeTint="A6"/>
+        </w:rPr>
+      </w:pPr>
+      <w:r>
+        <w:rPr>
+          <w:color w:val="595959" w:themeColor="text1" w:themeTint="A6"/>
         </w:rPr>
         <w:t>{{PRINCIPLE_2_DESCRIPTION}}</w:t>
       </w:r>
     </w:p>
-    <w:p w14:noSpellErr="1">
-      <w:pPr>
-        <w:pStyle w:val="Heading2"/>
-      </w:pPr>
-      <w:r>
-        <w:rPr/>
+    <w:p>
+      <w:pPr>
+        <w:pStyle w:val="berschrift2"/>
+      </w:pPr>
+      <w:r>
         <w:t>Lässt sich das Vorhaben im Sinne des Prinzips umsetzen?</w:t>
       </w:r>
     </w:p>
-    <w:p w14:noSpellErr="1">
+    <w:p>
       <w:pPr>
         <w:pStyle w:val="ErklrungMarkierung"/>
       </w:pPr>
       <w:r>
-        <w:rPr/>
         <w:t>Löschen Sie raus, was nicht zutrifft:</w:t>
       </w:r>
     </w:p>
     <w:p>
       <w:pPr>
         <w:pStyle w:val="Textbox"/>
-        <w:suppressLineNumbers w:val="0"/>
-        <w:pBdr>
-          <w:top w:val="single" w:color="000000" w:sz="2" w:space="0"/>
-          <w:left w:val="single" w:color="000000" w:sz="2" w:space="0"/>
-          <w:bottom w:val="single" w:color="000000" w:sz="2" w:space="0"/>
-          <w:right w:val="single" w:color="000000" w:sz="2" w:space="0"/>
-        </w:pBdr>
-        <w:shd w:val="clear" w:color="auto" w:fill="F2F6F8"/>
-        <w:bidi w:val="0"/>
-        <w:spacing w:before="120" w:beforeAutospacing="off" w:after="0" w:afterAutospacing="off" w:line="360" w:lineRule="auto"/>
-        <w:ind w:left="0" w:right="0"/>
-        <w:jc w:val="left"/>
-      </w:pPr>
-      <w:r>
-        <w:rPr/>
+        <w:spacing w:before="120"/>
+      </w:pPr>
+      <w:r>
         <w:t>{{PRINCIPLE_2_ANSWER}}</w:t>
       </w:r>
     </w:p>
@@ -854,78 +776,69 @@
         <w:ind w:left="708"/>
       </w:pPr>
       <w:r>
-        <w:rPr/>
         <w:t xml:space="preserve">Bei </w:t>
       </w:r>
       <w:r>
         <w:rPr>
-          <w:b w:val="1"/>
-          <w:bCs w:val="1"/>
+          <w:b/>
+          <w:bCs/>
         </w:rPr>
         <w:t>„Nein“</w:t>
       </w:r>
       <w:r>
-        <w:rPr/>
         <w:t xml:space="preserve"> oder </w:t>
       </w:r>
       <w:r>
         <w:rPr>
-          <w:b w:val="1"/>
-          <w:bCs w:val="1"/>
+          <w:b/>
+          <w:bCs/>
         </w:rPr>
         <w:t>„Nicht relevant“</w:t>
       </w:r>
       <w:r>
-        <w:rPr/>
         <w:t xml:space="preserve"> begründen Sie die Entscheidung und machen Sie bei Punkt </w:t>
       </w:r>
       <w:r>
-        <w:rPr/>
         <w:t>5</w:t>
       </w:r>
       <w:r>
-        <w:rPr/>
         <w:t xml:space="preserve"> weiter.</w:t>
       </w:r>
     </w:p>
-    <w:p w14:noSpellErr="1">
+    <w:p>
       <w:pPr>
         <w:pStyle w:val="TextboxLabel"/>
       </w:pPr>
       <w:r>
-        <w:rPr/>
         <w:t>Begründung für „Nein“ oder „Nicht relevant“</w:t>
       </w:r>
     </w:p>
-    <w:p w14:noSpellErr="1">
+    <w:p>
       <w:pPr>
         <w:pStyle w:val="Textbox"/>
         <w:ind w:left="708"/>
       </w:pPr>
       <w:r>
-        <w:rPr/>
         <w:t xml:space="preserve"> {{PRINCIPLE_2_REASONING}}</w:t>
       </w:r>
     </w:p>
-    <w:p w14:noSpellErr="1">
+    <w:p>
       <w:pPr>
         <w:pStyle w:val="ErklrungMarkierung"/>
         <w:spacing w:before="400"/>
         <w:ind w:left="708"/>
       </w:pPr>
       <w:r>
-        <w:rPr/>
         <w:t xml:space="preserve">Nur, wenn Sie </w:t>
       </w:r>
       <w:r>
         <w:rPr>
-          <w:b w:val="1"/>
-          <w:bCs w:val="1"/>
+          <w:b/>
+          <w:bCs/>
         </w:rPr>
         <w:t>„Ja (gänzlich oder teilweise)“</w:t>
       </w:r>
       <w:r>
-        <w:rPr/>
         <w:t xml:space="preserve"> gewählt haben: </w:t>
       </w:r>
     </w:p>
@@ -936,108 +849,85 @@
         <w:ind w:left="708"/>
       </w:pPr>
       <w:r>
-        <w:rPr/>
         <w:t xml:space="preserve">Unter </w:t>
       </w:r>
       <w:r>
         <w:rPr>
-          <w:b w:val="1"/>
-          <w:bCs w:val="1"/>
+          <w:b/>
+          <w:bCs/>
         </w:rPr>
         <w:t>„Erläuterung“</w:t>
       </w:r>
       <w:r>
-        <w:rPr/>
         <w:t xml:space="preserve"> tragen Sie bitte 2–3 Stichpunkte mit Verweis auf die relevanten Paragrafen oder Regelungen ein.</w:t>
       </w:r>
       <w:r>
         <w:br/>
-      </w:r>
-      <w:r>
-        <w:rPr/>
         <w:t xml:space="preserve">Geben Sie mindestens eine Erläuterung zur Anwendung des Prinzips an und wählen Sie dabei passende Schwerpunkte aus. Wenn keine Schwerpunkte zutreffen, dann nutzen Sie das untenstehende Eingabefeld </w:t>
       </w:r>
       <w:r>
         <w:rPr>
-          <w:b w:val="1"/>
-          <w:bCs w:val="1"/>
+          <w:b/>
+          <w:bCs/>
         </w:rPr>
         <w:t>„Eigener Punkt“</w:t>
       </w:r>
       <w:r>
-        <w:rPr/>
         <w:t>.</w:t>
       </w:r>
     </w:p>
-    <w:p w14:noSpellErr="1">
-      <w:pPr>
-        <w:pStyle w:val="Normal"/>
+    <w:p>
+      <w:pPr>
         <w:ind w:left="708"/>
       </w:pPr>
       <w:r>
-        <w:rPr/>
         <w:t>{{PRINCIPLE_2_ASPECTS}}</w:t>
       </w:r>
     </w:p>
-    <w:p w14:noSpellErr="1">
-      <w:pPr>
-        <w:pStyle w:val="Heading1"/>
+    <w:p>
+      <w:pPr>
+        <w:pStyle w:val="berschrift1"/>
         <w:spacing w:before="600"/>
       </w:pPr>
       <w:r>
-        <w:rPr/>
         <w:t>5. {{PRINCIPLE_3_TITLE}}</w:t>
       </w:r>
     </w:p>
     <w:p>
       <w:pPr>
         <w:rPr>
-          <w:color w:val="595959" w:themeColor="text1" w:themeTint="A6" w:themeShade="FF"/>
-        </w:rPr>
-      </w:pPr>
-      <w:r>
-        <w:rPr>
-          <w:color w:val="595959" w:themeColor="text1" w:themeTint="A6" w:themeShade="FF"/>
+          <w:color w:val="595959" w:themeColor="text1" w:themeTint="A6"/>
+        </w:rPr>
+      </w:pPr>
+      <w:r>
+        <w:rPr>
+          <w:color w:val="595959" w:themeColor="text1" w:themeTint="A6"/>
         </w:rPr>
         <w:t>{{PRINCIPLE_3_DESCRIPTION}}</w:t>
       </w:r>
     </w:p>
-    <w:p w14:noSpellErr="1">
-      <w:pPr>
-        <w:pStyle w:val="Heading2"/>
-      </w:pPr>
-      <w:r>
-        <w:rPr/>
+    <w:p>
+      <w:pPr>
+        <w:pStyle w:val="berschrift2"/>
+      </w:pPr>
+      <w:r>
         <w:t>Lässt sich das Vorhaben im Sinne des Prinzips umsetzen?</w:t>
       </w:r>
     </w:p>
-    <w:p w14:noSpellErr="1">
+    <w:p>
       <w:pPr>
         <w:pStyle w:val="ErklrungMarkierung"/>
       </w:pPr>
       <w:r>
-        <w:rPr/>
         <w:t>Löschen Sie raus, was nicht zutrifft:</w:t>
       </w:r>
     </w:p>
     <w:p>
       <w:pPr>
         <w:pStyle w:val="Textbox"/>
-        <w:suppressLineNumbers w:val="0"/>
-        <w:pBdr>
-          <w:top w:val="single" w:color="000000" w:sz="2" w:space="0"/>
-          <w:left w:val="single" w:color="000000" w:sz="2" w:space="0"/>
-          <w:bottom w:val="single" w:color="000000" w:sz="2" w:space="0"/>
-          <w:right w:val="single" w:color="000000" w:sz="2" w:space="0"/>
-        </w:pBdr>
-        <w:shd w:val="clear" w:color="auto" w:fill="F2F6F8"/>
-        <w:bidi w:val="0"/>
-        <w:spacing w:before="120" w:beforeAutospacing="off" w:after="0" w:afterAutospacing="off" w:line="360" w:lineRule="auto"/>
-        <w:ind w:left="0" w:right="0"/>
-        <w:jc w:val="left"/>
-      </w:pPr>
-      <w:r>
-        <w:rPr/>
+        <w:spacing w:before="120"/>
+      </w:pPr>
+      <w:r>
         <w:t>{{PRINCIPLE_3_ANSWER}}</w:t>
       </w:r>
     </w:p>
@@ -1048,78 +938,70 @@
         <w:ind w:left="708"/>
       </w:pPr>
       <w:r>
-        <w:rPr/>
         <w:t xml:space="preserve">Bei </w:t>
       </w:r>
       <w:r>
         <w:rPr>
-          <w:b w:val="1"/>
-          <w:bCs w:val="1"/>
+          <w:b/>
+          <w:bCs/>
         </w:rPr>
         <w:t>„Nein“</w:t>
       </w:r>
       <w:r>
-        <w:rPr/>
         <w:t xml:space="preserve"> oder </w:t>
       </w:r>
       <w:r>
         <w:rPr>
-          <w:b w:val="1"/>
-          <w:bCs w:val="1"/>
+          <w:b/>
+          <w:bCs/>
         </w:rPr>
         <w:t>„Nicht relevant“</w:t>
       </w:r>
       <w:r>
-        <w:rPr/>
         <w:t xml:space="preserve"> begründen Sie die Entscheidung und machen Sie bei Punkt </w:t>
       </w:r>
       <w:r>
-        <w:rPr/>
         <w:t>6</w:t>
       </w:r>
       <w:r>
-        <w:rPr/>
         <w:t xml:space="preserve"> weiter.</w:t>
       </w:r>
     </w:p>
-    <w:p w14:noSpellErr="1">
+    <w:p>
       <w:pPr>
         <w:pStyle w:val="TextboxLabel"/>
       </w:pPr>
       <w:r>
-        <w:rPr/>
         <w:t>Begründung für „Nein“ oder „Nicht relevant“</w:t>
       </w:r>
     </w:p>
-    <w:p w14:noSpellErr="1">
+    <w:p>
       <w:pPr>
         <w:pStyle w:val="Textbox"/>
         <w:ind w:left="708"/>
       </w:pPr>
       <w:r>
-        <w:rPr/>
         <w:t xml:space="preserve"> {{PRINCIPLE_3_REASONING}}</w:t>
       </w:r>
     </w:p>
-    <w:p w14:noSpellErr="1">
+    <w:p>
       <w:pPr>
         <w:pStyle w:val="ErklrungMarkierung"/>
         <w:spacing w:before="400"/>
         <w:ind w:left="708"/>
       </w:pPr>
       <w:r>
-        <w:rPr/>
+        <w:lastRenderedPageBreak/>
         <w:t xml:space="preserve">Nur, wenn Sie </w:t>
       </w:r>
       <w:r>
         <w:rPr>
-          <w:b w:val="1"/>
-          <w:bCs w:val="1"/>
+          <w:b/>
+          <w:bCs/>
         </w:rPr>
         <w:t>„Ja (gänzlich oder teilweise)“</w:t>
       </w:r>
       <w:r>
-        <w:rPr/>
         <w:t xml:space="preserve"> gewählt haben: </w:t>
       </w:r>
     </w:p>
@@ -1130,108 +1012,85 @@
         <w:ind w:left="708"/>
       </w:pPr>
       <w:r>
-        <w:rPr/>
         <w:t xml:space="preserve">Unter </w:t>
       </w:r>
       <w:r>
         <w:rPr>
-          <w:b w:val="1"/>
-          <w:bCs w:val="1"/>
+          <w:b/>
+          <w:bCs/>
         </w:rPr>
         <w:t>„Erläuterung“</w:t>
       </w:r>
       <w:r>
-        <w:rPr/>
         <w:t xml:space="preserve"> tragen Sie bitte 2–3 Stichpunkte mit Verweis auf die relevanten Paragrafen oder Regelungen ein.</w:t>
       </w:r>
       <w:r>
         <w:br/>
-      </w:r>
-      <w:r>
-        <w:rPr/>
         <w:t xml:space="preserve">Geben Sie mindestens eine Erläuterung zur Anwendung des Prinzips an und wählen Sie dabei passende Schwerpunkte aus. Wenn keine Schwerpunkte zutreffen, dann nutzen Sie das untenstehende Eingabefeld </w:t>
       </w:r>
       <w:r>
         <w:rPr>
-          <w:b w:val="1"/>
-          <w:bCs w:val="1"/>
+          <w:b/>
+          <w:bCs/>
         </w:rPr>
         <w:t>„Eigener Punkt“</w:t>
       </w:r>
       <w:r>
-        <w:rPr/>
         <w:t>.</w:t>
       </w:r>
     </w:p>
-    <w:p w14:noSpellErr="1">
-      <w:pPr>
-        <w:pStyle w:val="Normal"/>
+    <w:p>
+      <w:pPr>
         <w:ind w:left="708"/>
       </w:pPr>
       <w:r>
-        <w:rPr/>
         <w:t>{{PRINCIPLE_3_ASPECTS}}</w:t>
       </w:r>
     </w:p>
-    <w:p w14:noSpellErr="1">
-      <w:pPr>
-        <w:pStyle w:val="Heading1"/>
+    <w:p>
+      <w:pPr>
+        <w:pStyle w:val="berschrift1"/>
         <w:spacing w:before="600"/>
       </w:pPr>
       <w:r>
-        <w:rPr/>
         <w:t>6. {{PRINCIPLE_4_TITLE}}</w:t>
       </w:r>
     </w:p>
     <w:p>
       <w:pPr>
         <w:rPr>
-          <w:color w:val="595959" w:themeColor="text1" w:themeTint="A6" w:themeShade="FF"/>
-        </w:rPr>
-      </w:pPr>
-      <w:r>
-        <w:rPr>
-          <w:color w:val="595959" w:themeColor="text1" w:themeTint="A6" w:themeShade="FF"/>
+          <w:color w:val="595959" w:themeColor="text1" w:themeTint="A6"/>
+        </w:rPr>
+      </w:pPr>
+      <w:r>
+        <w:rPr>
+          <w:color w:val="595959" w:themeColor="text1" w:themeTint="A6"/>
         </w:rPr>
         <w:t>{{PRINCIPLE_4_DESCRIPTION}}</w:t>
       </w:r>
     </w:p>
-    <w:p w14:noSpellErr="1">
-      <w:pPr>
-        <w:pStyle w:val="Heading2"/>
-      </w:pPr>
-      <w:r>
-        <w:rPr/>
+    <w:p>
+      <w:pPr>
+        <w:pStyle w:val="berschrift2"/>
+      </w:pPr>
+      <w:r>
         <w:t>Lässt sich das Vorhaben im Sinne des Prinzips umsetzen?</w:t>
       </w:r>
     </w:p>
-    <w:p w14:noSpellErr="1">
+    <w:p>
       <w:pPr>
         <w:pStyle w:val="ErklrungMarkierung"/>
       </w:pPr>
       <w:r>
-        <w:rPr/>
         <w:t>Löschen Sie raus, was nicht zutrifft:</w:t>
       </w:r>
     </w:p>
     <w:p>
       <w:pPr>
         <w:pStyle w:val="Textbox"/>
-        <w:suppressLineNumbers w:val="0"/>
-        <w:pBdr>
-          <w:top w:val="single" w:color="000000" w:sz="2" w:space="0"/>
-          <w:left w:val="single" w:color="000000" w:sz="2" w:space="0"/>
-          <w:bottom w:val="single" w:color="000000" w:sz="2" w:space="0"/>
-          <w:right w:val="single" w:color="000000" w:sz="2" w:space="0"/>
-        </w:pBdr>
-        <w:shd w:val="clear" w:color="auto" w:fill="F2F6F8"/>
-        <w:bidi w:val="0"/>
-        <w:spacing w:before="120" w:beforeAutospacing="off" w:after="0" w:afterAutospacing="off" w:line="360" w:lineRule="auto"/>
-        <w:ind w:left="0" w:right="0"/>
-        <w:jc w:val="left"/>
-      </w:pPr>
-      <w:r>
-        <w:rPr/>
+        <w:spacing w:before="120"/>
+      </w:pPr>
+      <w:r>
         <w:t>{{PRINCIPLE_4_ANSWER}}</w:t>
       </w:r>
     </w:p>
@@ -1242,78 +1101,69 @@
         <w:ind w:left="708"/>
       </w:pPr>
       <w:r>
-        <w:rPr/>
         <w:t xml:space="preserve">Bei </w:t>
       </w:r>
       <w:r>
         <w:rPr>
-          <w:b w:val="1"/>
-          <w:bCs w:val="1"/>
+          <w:b/>
+          <w:bCs/>
         </w:rPr>
         <w:t>„Nein“</w:t>
       </w:r>
       <w:r>
-        <w:rPr/>
         <w:t xml:space="preserve"> oder </w:t>
       </w:r>
       <w:r>
         <w:rPr>
-          <w:b w:val="1"/>
-          <w:bCs w:val="1"/>
+          <w:b/>
+          <w:bCs/>
         </w:rPr>
         <w:t>„Nicht relevant“</w:t>
       </w:r>
       <w:r>
-        <w:rPr/>
         <w:t xml:space="preserve"> begründen Sie die Entscheidung und machen Sie bei Punkt </w:t>
       </w:r>
       <w:r>
-        <w:rPr/>
         <w:t>7</w:t>
       </w:r>
       <w:r>
-        <w:rPr/>
         <w:t xml:space="preserve"> weiter.</w:t>
       </w:r>
     </w:p>
-    <w:p w14:noSpellErr="1">
+    <w:p>
       <w:pPr>
         <w:pStyle w:val="TextboxLabel"/>
       </w:pPr>
       <w:r>
-        <w:rPr/>
         <w:t>Begründung für „Nein“ oder „Nicht relevant“</w:t>
       </w:r>
     </w:p>
-    <w:p w14:noSpellErr="1">
+    <w:p>
       <w:pPr>
         <w:pStyle w:val="Textbox"/>
         <w:ind w:left="708"/>
       </w:pPr>
       <w:r>
-        <w:rPr/>
         <w:t xml:space="preserve"> {{PRINCIPLE_4_REASONING}}</w:t>
       </w:r>
     </w:p>
-    <w:p w14:noSpellErr="1">
+    <w:p>
       <w:pPr>
         <w:pStyle w:val="ErklrungMarkierung"/>
         <w:spacing w:before="400"/>
         <w:ind w:left="708"/>
       </w:pPr>
       <w:r>
-        <w:rPr/>
         <w:t xml:space="preserve">Nur, wenn Sie </w:t>
       </w:r>
       <w:r>
         <w:rPr>
-          <w:b w:val="1"/>
-          <w:bCs w:val="1"/>
+          <w:b/>
+          <w:bCs/>
         </w:rPr>
         <w:t>„Ja (gänzlich oder teilweise)“</w:t>
       </w:r>
       <w:r>
-        <w:rPr/>
         <w:t xml:space="preserve"> gewählt haben: </w:t>
       </w:r>
     </w:p>
@@ -1324,108 +1174,86 @@
         <w:ind w:left="708"/>
       </w:pPr>
       <w:r>
-        <w:rPr/>
         <w:t xml:space="preserve">Unter </w:t>
       </w:r>
       <w:r>
         <w:rPr>
-          <w:b w:val="1"/>
-          <w:bCs w:val="1"/>
+          <w:b/>
+          <w:bCs/>
         </w:rPr>
         <w:t>„Erläuterung“</w:t>
       </w:r>
       <w:r>
-        <w:rPr/>
         <w:t xml:space="preserve"> tragen Sie bitte 2–3 Stichpunkte mit Verweis auf die relevanten Paragrafen oder Regelungen ein.</w:t>
       </w:r>
       <w:r>
         <w:br/>
-      </w:r>
-      <w:r>
-        <w:rPr/>
         <w:t xml:space="preserve">Geben Sie mindestens eine Erläuterung zur Anwendung des Prinzips an und wählen Sie dabei passende Schwerpunkte aus. Wenn keine Schwerpunkte zutreffen, dann nutzen Sie das untenstehende Eingabefeld </w:t>
       </w:r>
       <w:r>
         <w:rPr>
-          <w:b w:val="1"/>
-          <w:bCs w:val="1"/>
+          <w:b/>
+          <w:bCs/>
         </w:rPr>
         <w:t>„Eigener Punkt“</w:t>
       </w:r>
       <w:r>
-        <w:rPr/>
         <w:t>.</w:t>
       </w:r>
     </w:p>
-    <w:p w14:noSpellErr="1">
-      <w:pPr>
-        <w:pStyle w:val="Normal"/>
+    <w:p>
+      <w:pPr>
         <w:ind w:left="708"/>
       </w:pPr>
       <w:r>
-        <w:rPr/>
         <w:t>{{PRINCIPLE_4_ASPECTS}}</w:t>
       </w:r>
     </w:p>
-    <w:p w14:noSpellErr="1">
-      <w:pPr>
-        <w:pStyle w:val="Heading1"/>
+    <w:p>
+      <w:pPr>
+        <w:pStyle w:val="berschrift1"/>
         <w:spacing w:before="600"/>
       </w:pPr>
       <w:r>
-        <w:rPr/>
         <w:t>7. {{PRINCIPLE_5_TITLE}}</w:t>
       </w:r>
     </w:p>
     <w:p>
       <w:pPr>
         <w:rPr>
-          <w:color w:val="595959" w:themeColor="text1" w:themeTint="A6" w:themeShade="FF"/>
-        </w:rPr>
-      </w:pPr>
-      <w:r>
-        <w:rPr>
-          <w:color w:val="595959" w:themeColor="text1" w:themeTint="A6" w:themeShade="FF"/>
+          <w:color w:val="595959" w:themeColor="text1" w:themeTint="A6"/>
+        </w:rPr>
+      </w:pPr>
+      <w:r>
+        <w:rPr>
+          <w:color w:val="595959" w:themeColor="text1" w:themeTint="A6"/>
         </w:rPr>
         <w:t>{{PRINCIPLE_5_DESCRIPTION}}</w:t>
       </w:r>
     </w:p>
-    <w:p w14:noSpellErr="1">
-      <w:pPr>
-        <w:pStyle w:val="Heading2"/>
-      </w:pPr>
-      <w:r>
-        <w:rPr/>
+    <w:p>
+      <w:pPr>
+        <w:pStyle w:val="berschrift2"/>
+      </w:pPr>
+      <w:r>
         <w:t>Lässt sich das Vorhaben im Sinne des Prinzips umsetzen?</w:t>
       </w:r>
     </w:p>
-    <w:p w14:noSpellErr="1">
+    <w:p>
       <w:pPr>
         <w:pStyle w:val="ErklrungMarkierung"/>
       </w:pPr>
       <w:r>
-        <w:rPr/>
         <w:t>Löschen Sie raus, was nicht zutrifft:</w:t>
       </w:r>
     </w:p>
     <w:p>
       <w:pPr>
         <w:pStyle w:val="Textbox"/>
-        <w:suppressLineNumbers w:val="0"/>
-        <w:pBdr>
-          <w:top w:val="single" w:color="000000" w:sz="2" w:space="0"/>
-          <w:left w:val="single" w:color="000000" w:sz="2" w:space="0"/>
-          <w:bottom w:val="single" w:color="000000" w:sz="2" w:space="0"/>
-          <w:right w:val="single" w:color="000000" w:sz="2" w:space="0"/>
-        </w:pBdr>
-        <w:shd w:val="clear" w:color="auto" w:fill="F2F6F8"/>
-        <w:bidi w:val="0"/>
-        <w:spacing w:before="120" w:beforeAutospacing="off" w:after="0" w:afterAutospacing="off" w:line="360" w:lineRule="auto"/>
-        <w:ind w:left="0" w:right="0"/>
-        <w:jc w:val="left"/>
-      </w:pPr>
-      <w:r>
-        <w:rPr/>
+        <w:spacing w:before="120"/>
+      </w:pPr>
+      <w:r>
+        <w:lastRenderedPageBreak/>
         <w:t>{{PRINCIPLE_5_ANSWER}}</w:t>
       </w:r>
     </w:p>
@@ -1436,70 +1264,63 @@
         <w:ind w:left="708"/>
       </w:pPr>
       <w:r>
-        <w:rPr/>
         <w:t xml:space="preserve">Bei </w:t>
       </w:r>
       <w:r>
         <w:rPr>
-          <w:b w:val="1"/>
-          <w:bCs w:val="1"/>
+          <w:b/>
+          <w:bCs/>
         </w:rPr>
         <w:t>„Nein“</w:t>
       </w:r>
       <w:r>
-        <w:rPr/>
         <w:t xml:space="preserve"> oder </w:t>
       </w:r>
       <w:r>
         <w:rPr>
-          <w:b w:val="1"/>
-          <w:bCs w:val="1"/>
+          <w:b/>
+          <w:bCs/>
         </w:rPr>
         <w:t>„Nicht relevant“</w:t>
       </w:r>
       <w:r>
-        <w:rPr/>
         <w:t xml:space="preserve"> begründen Sie die Entscheidung.</w:t>
       </w:r>
     </w:p>
-    <w:p w14:noSpellErr="1">
+    <w:p>
       <w:pPr>
         <w:pStyle w:val="TextboxLabel"/>
       </w:pPr>
       <w:r>
-        <w:rPr/>
         <w:t>Begründung für „Nein“ oder „Nicht relevant“</w:t>
       </w:r>
     </w:p>
-    <w:p w14:noSpellErr="1">
+    <w:p>
       <w:pPr>
         <w:pStyle w:val="Textbox"/>
         <w:ind w:left="708"/>
       </w:pPr>
       <w:r>
-        <w:rPr/>
         <w:t xml:space="preserve"> {{PRINCIPLE_5_REASONING}}</w:t>
       </w:r>
     </w:p>
-    <w:p w14:noSpellErr="1">
+    <w:p>
       <w:pPr>
         <w:pStyle w:val="ErklrungMarkierung"/>
         <w:spacing w:before="400"/>
         <w:ind w:left="708"/>
       </w:pPr>
       <w:r>
-        <w:rPr/>
         <w:t xml:space="preserve">Nur, wenn Sie </w:t>
       </w:r>
       <w:r>
         <w:rPr>
-          <w:b w:val="1"/>
-          <w:bCs w:val="1"/>
+          <w:b/>
+          <w:bCs/>
         </w:rPr>
         <w:t>„Ja (gänzlich oder teilweise)“</w:t>
       </w:r>
       <w:r>
-        <w:rPr/>
         <w:t xml:space="preserve"> gewählt haben: </w:t>
       </w:r>
     </w:p>
@@ -1510,83 +1331,72 @@
         <w:ind w:left="708"/>
       </w:pPr>
       <w:r>
-        <w:rPr/>
         <w:t xml:space="preserve">Unter </w:t>
       </w:r>
       <w:r>
         <w:rPr>
-          <w:b w:val="1"/>
-          <w:bCs w:val="1"/>
+          <w:b/>
+          <w:bCs/>
         </w:rPr>
         <w:t>„Erläuterung“</w:t>
       </w:r>
       <w:r>
-        <w:rPr/>
         <w:t xml:space="preserve"> tragen Sie bitte 2–3 Stichpunkte mit Verweis auf die relevanten Paragrafen oder Regelungen ein.</w:t>
       </w:r>
       <w:r>
         <w:br/>
-      </w:r>
-      <w:r>
-        <w:rPr/>
         <w:t xml:space="preserve">Geben Sie mindestens eine Erläuterung zur Anwendung des Prinzips an und wählen Sie dabei passende Schwerpunkte aus. Wenn keine Schwerpunkte zutreffen, dann nutzen Sie das untenstehende Eingabefeld </w:t>
       </w:r>
       <w:r>
         <w:rPr>
-          <w:b w:val="1"/>
-          <w:bCs w:val="1"/>
+          <w:b/>
+          <w:bCs/>
         </w:rPr>
         <w:t>„Eigener Punkt“</w:t>
       </w:r>
       <w:r>
-        <w:rPr/>
         <w:t>.</w:t>
       </w:r>
     </w:p>
-    <w:p w14:noSpellErr="1">
-      <w:pPr>
-        <w:pStyle w:val="Normal"/>
-        <w:spacing w:after="600" w:afterAutospacing="off"/>
+    <w:p>
+      <w:pPr>
+        <w:spacing w:after="600"/>
         <w:ind w:left="708"/>
       </w:pPr>
       <w:r>
-        <w:rPr/>
         <w:t>{{PRINCIPLE_5_ASPECTS}</w:t>
       </w:r>
       <w:r>
-        <w:rPr/>
         <w:t>}</w:t>
       </w:r>
     </w:p>
     <w:p>
       <w:pPr>
-        <w:pStyle w:val="Normal"/>
         <w:pBdr>
-          <w:bottom w:val="single" w:color="000000" w:sz="6" w:space="1"/>
+          <w:bottom w:val="single" w:sz="6" w:space="1" w:color="000000"/>
         </w:pBdr>
-        <w:ind w:left="0"/>
-      </w:pPr>
-    </w:p>
-    <w:p w14:noSpellErr="1">
-      <w:pPr>
-        <w:pStyle w:val="Heading1"/>
-        <w:spacing w:before="720" w:beforeAutospacing="off"/>
-        <w:rPr>
-          <w:b w:val="1"/>
-          <w:bCs w:val="1"/>
-        </w:rPr>
-      </w:pPr>
-      <w:r>
-        <w:rPr>
-          <w:b w:val="1"/>
-          <w:bCs w:val="1"/>
+      </w:pPr>
+    </w:p>
+    <w:p>
+      <w:pPr>
+        <w:pStyle w:val="berschrift1"/>
+        <w:spacing w:before="720"/>
+        <w:rPr>
+          <w:b/>
+          <w:bCs/>
+        </w:rPr>
+      </w:pPr>
+      <w:r>
+        <w:rPr>
+          <w:b/>
+          <w:bCs/>
         </w:rPr>
         <w:t>Das ist jetzt zu tun</w:t>
       </w:r>
     </w:p>
     <w:p>
       <w:pPr>
-        <w:pStyle w:val="ListParagraph"/>
+        <w:pStyle w:val="Listenabsatz"/>
         <w:numPr>
           <w:ilvl w:val="0"/>
           <w:numId w:val="4"/>
@@ -1612,7 +1422,7 @@
     </w:p>
     <w:p>
       <w:pPr>
-        <w:pStyle w:val="ListParagraph"/>
+        <w:pStyle w:val="Listenabsatz"/>
         <w:numPr>
           <w:ilvl w:val="0"/>
           <w:numId w:val="4"/>
@@ -1628,12 +1438,12 @@
       <w:r>
         <w:t xml:space="preserve"> Sie die von Ihnen erstellte Dokumentation als PDF per E-Mail an folgende Adresse: </w:t>
       </w:r>
-      <w:hyperlink w:history="1" r:id="rId26">
+      <w:hyperlink r:id="rId10" w:history="1">
         <w:r>
           <w:rPr>
             <w:rStyle w:val="Hyperlink"/>
           </w:rPr>
-          <w:t>nkr@bmj.bund.de</w:t>
+          <w:t>nkr@bmjv.bund.de</w:t>
         </w:r>
       </w:hyperlink>
       <w:r>
@@ -1642,7 +1452,7 @@
     </w:p>
     <w:p>
       <w:pPr>
-        <w:pStyle w:val="ListParagraph"/>
+        <w:pStyle w:val="Listenabsatz"/>
         <w:numPr>
           <w:ilvl w:val="0"/>
           <w:numId w:val="4"/>
@@ -1658,7 +1468,7 @@
       <w:r>
         <w:t xml:space="preserve"> senden Sie eine Kopie der E-Mail mit der PDF-Datei an </w:t>
       </w:r>
-      <w:hyperlink w:history="1" r:id="rId27">
+      <w:hyperlink r:id="rId11" w:history="1">
         <w:r>
           <w:rPr>
             <w:rStyle w:val="Hyperlink"/>
@@ -1672,7 +1482,7 @@
     </w:p>
     <w:p>
       <w:pPr>
-        <w:pStyle w:val="ListParagraph"/>
+        <w:pStyle w:val="Listenabsatz"/>
         <w:numPr>
           <w:ilvl w:val="0"/>
           <w:numId w:val="4"/>
@@ -1691,7 +1501,7 @@
     </w:p>
     <w:p>
       <w:pPr>
-        <w:pStyle w:val="ListParagraph"/>
+        <w:pStyle w:val="Listenabsatz"/>
         <w:numPr>
           <w:ilvl w:val="0"/>
           <w:numId w:val="4"/>
@@ -1703,7 +1513,7 @@
     </w:p>
     <w:p>
       <w:pPr>
-        <w:pStyle w:val="Heading2"/>
+        <w:pStyle w:val="berschrift2"/>
       </w:pPr>
       <w:r>
         <w:t>Gut zu wissen: Das prüft der Nationale Normenkontrollrat</w:t>
@@ -1711,26 +1521,26 @@
     </w:p>
     <w:p>
       <w:r>
-        <w:t>Der NKR prüft das Regelungsvorhaben auf Möglichkeiten der digitalen Umsetzung. Die Basis ist der von Ihnen durchgeführte Digitalcheck. Das wesentliche Prüfkriterium ist die methodische und inhaltliche Nachvollziehbarkeit. Sein Prüfergebnis veröffentlicht er gegebenenfalls in seinen Stellungnahmen. Wenn Sie eine Visualisierung angefertigt haben und Sie der Veröffentlichung zustimmen, kann diese an die Stellungnahme angehängt werden. Bei Fragen oder Anregungen kommt Ihre Ansprechperson im NKR-Sekretariat auf Sie zu.</w:t>
-      </w:r>
-    </w:p>
-    <w:p>
-      <w:pPr>
-        <w:pStyle w:val="Heading2"/>
+        <w:t xml:space="preserve">Der NKR prüft das Regelungsvorhaben auf Möglichkeiten der digitalen Umsetzung. Die Basis ist der von Ihnen durchgeführte Digitalcheck. Das wesentliche Prüfkriterium ist die methodische und inhaltliche Nachvollziehbarkeit. Sein Prüfergebnis veröffentlicht er gegebenenfalls in seinen Stellungnahmen. Wenn Sie eine Visualisierung angefertigt haben und Sie der Veröffentlichung </w:t>
+      </w:r>
+      <w:r>
+        <w:lastRenderedPageBreak/>
+        <w:t>zustimmen, kann diese an die Stellungnahme angehängt werden. Bei Fragen oder Anregungen kommt Ihre Ansprechperson im NKR-Sekretariat auf Sie zu.</w:t>
+      </w:r>
+    </w:p>
+    <w:p>
+      <w:pPr>
+        <w:pStyle w:val="berschrift2"/>
       </w:pPr>
       <w:r>
         <w:t xml:space="preserve">Sie haben Fragen oder benötigen Unterstützung? </w:t>
       </w:r>
     </w:p>
-    <w:p w14:noSpellErr="1">
-      <w:pPr>
-        <w:pStyle w:val="Normal"/>
-      </w:pPr>
-      <w:r>
-        <w:rPr/>
+    <w:p>
+      <w:r>
         <w:t xml:space="preserve">Rufen Sie uns an: 0151 4076 7839 oder schreiben Sie uns unter: </w:t>
       </w:r>
-      <w:hyperlink r:id="Rd139b697bc7a425a">
+      <w:hyperlink r:id="rId12">
         <w:r>
           <w:rPr>
             <w:rStyle w:val="Hyperlink"/>
@@ -1739,20 +1549,18 @@
         </w:r>
       </w:hyperlink>
       <w:r>
-        <w:rPr/>
         <w:t>.</w:t>
       </w:r>
     </w:p>
     <w:sectPr>
-      <w:headerReference w:type="default" r:id="rId29"/>
-      <w:footerReference w:type="default" r:id="rId30"/>
-      <w:headerReference w:type="first" r:id="rId31"/>
-      <w:footerReference w:type="first" r:id="rId32"/>
-      <w:pgSz w:w="11906" w:h="16838" w:orient="portrait"/>
+      <w:headerReference w:type="default" r:id="rId13"/>
+      <w:footerReference w:type="default" r:id="rId14"/>
+      <w:headerReference w:type="first" r:id="rId15"/>
+      <w:footerReference w:type="first" r:id="rId16"/>
+      <w:pgSz w:w="11906" w:h="16838"/>
       <w:pgMar w:top="1440" w:right="1440" w:bottom="1440" w:left="1440" w:header="708" w:footer="709" w:gutter="0"/>
       <w:cols w:space="720"/>
       <w:docGrid w:linePitch="360"/>
-      <w:titlePg w:val="0"/>
     </w:sectPr>
   </w:body>
 </w:document>
@@ -1816,7 +1624,7 @@
         </w:tcPr>
         <w:p>
           <w:pPr>
-            <w:pStyle w:val="Header"/>
+            <w:pStyle w:val="Kopfzeile"/>
             <w:ind w:left="-115"/>
           </w:pPr>
         </w:p>
@@ -1827,7 +1635,7 @@
         </w:tcPr>
         <w:p>
           <w:pPr>
-            <w:pStyle w:val="Header"/>
+            <w:pStyle w:val="Kopfzeile"/>
             <w:jc w:val="center"/>
           </w:pPr>
         </w:p>
@@ -1838,7 +1646,7 @@
         </w:tcPr>
         <w:p>
           <w:pPr>
-            <w:pStyle w:val="Header"/>
+            <w:pStyle w:val="Kopfzeile"/>
             <w:ind w:right="-115"/>
             <w:jc w:val="right"/>
           </w:pPr>
@@ -1848,7 +1656,7 @@
   </w:tbl>
   <w:p>
     <w:pPr>
-      <w:pStyle w:val="Footer"/>
+      <w:pStyle w:val="Fuzeile"/>
     </w:pPr>
   </w:p>
 </w:ftr>
@@ -1880,17 +1688,17 @@
 </file>
 
 <file path=word/header1.xml><?xml version="1.0" encoding="utf-8"?>
-<w:hdr xmlns:wpc="http://schemas.microsoft.com/office/word/2010/wordprocessingCanvas" xmlns:cx="http://schemas.microsoft.com/office/drawing/2014/chartex" xmlns:cx1="http://schemas.microsoft.com/office/drawing/2015/9/8/chartex" xmlns:cx2="http://schemas.microsoft.com/office/drawing/2015/10/21/chartex" xmlns:cx3="http://schemas.microsoft.com/office/drawing/2016/5/9/chartex" xmlns:cx4="http://schemas.microsoft.com/office/drawing/2016/5/10/chartex" xmlns:cx5="http://schemas.microsoft.com/office/drawing/2016/5/11/chartex" xmlns:cx6="http://schemas.microsoft.com/office/drawing/2016/5/12/chartex" xmlns:cx7="http://schemas.microsoft.com/office/drawing/2016/5/13/chartex" xmlns:cx8="http://schemas.microsoft.com/office/drawing/2016/5/14/chartex" xmlns:mc="http://schemas.openxmlformats.org/markup-compatibility/2006" xmlns:aink="http://schemas.microsoft.com/office/drawing/2016/ink" xmlns:am3d="http://schemas.microsoft.com/office/drawing/2017/model3d" xmlns:o="urn:schemas-microsoft-com:office:office" xmlns:oel="http://schemas.microsoft.com/office/2019/extlst" xmlns:r="http://schemas.openxmlformats.org/officeDocument/2006/relationships" xmlns:m="http://schemas.openxmlformats.org/officeDocument/2006/math" xmlns:v="urn:schemas-microsoft-com:vml" xmlns:wp14="http://schemas.microsoft.com/office/word/2010/wordprocessingDrawing" xmlns:wp="http://schemas.openxmlformats.org/drawingml/2006/wordprocessingDrawing" xmlns:w10="urn:schemas-microsoft-com:office:word" xmlns:w="http://schemas.openxmlformats.org/wordprocessingml/2006/main" xmlns:w14="http://schemas.microsoft.com/office/word/2010/wordml" xmlns:w15="http://schemas.microsoft.com/office/word/2012/wordml" xmlns:w16cex="http://schemas.microsoft.com/office/word/2018/wordml/cex" xmlns:w16cid="http://schemas.microsoft.com/office/word/2016/wordml/cid" xmlns:w16="http://schemas.microsoft.com/office/word/2018/wordml" xmlns:w16du="http://schemas.microsoft.com/office/word/2023/wordml/word16du" xmlns:w16sdtdh="http://schemas.microsoft.com/office/word/2020/wordml/sdtdatahash" xmlns:w16sdtfl="http://schemas.microsoft.com/office/word/2024/wordml/sdtformatlock" xmlns:w16se="http://schemas.microsoft.com/office/word/2015/wordml/symex" xmlns:wpg="http://schemas.microsoft.com/office/word/2010/wordprocessingGroup" xmlns:wpi="http://schemas.microsoft.com/office/word/2010/wordprocessingInk" xmlns:wne="http://schemas.microsoft.com/office/word/2006/wordml" xmlns:wps="http://schemas.microsoft.com/office/word/2010/wordprocessingShape" xmlns:a="http://schemas.openxmlformats.org/drawingml/2006/main" xmlns:pic="http://schemas.openxmlformats.org/drawingml/2006/picture" xmlns:a14="http://schemas.microsoft.com/office/drawing/2010/main" mc:Ignorable="w14 w15 w16se w16cid w16 w16cex w16sdtdh w16sdtfl w16du wp14">
+<w:hdr xmlns:wpc="http://schemas.microsoft.com/office/word/2010/wordprocessingCanvas" xmlns:cx="http://schemas.microsoft.com/office/drawing/2014/chartex" xmlns:cx1="http://schemas.microsoft.com/office/drawing/2015/9/8/chartex" xmlns:cx2="http://schemas.microsoft.com/office/drawing/2015/10/21/chartex" xmlns:cx3="http://schemas.microsoft.com/office/drawing/2016/5/9/chartex" xmlns:cx4="http://schemas.microsoft.com/office/drawing/2016/5/10/chartex" xmlns:cx5="http://schemas.microsoft.com/office/drawing/2016/5/11/chartex" xmlns:cx6="http://schemas.microsoft.com/office/drawing/2016/5/12/chartex" xmlns:cx7="http://schemas.microsoft.com/office/drawing/2016/5/13/chartex" xmlns:cx8="http://schemas.microsoft.com/office/drawing/2016/5/14/chartex" xmlns:mc="http://schemas.openxmlformats.org/markup-compatibility/2006" xmlns:aink="http://schemas.microsoft.com/office/drawing/2016/ink" xmlns:am3d="http://schemas.microsoft.com/office/drawing/2017/model3d" xmlns:o="urn:schemas-microsoft-com:office:office" xmlns:oel="http://schemas.microsoft.com/office/2019/extlst" xmlns:r="http://schemas.openxmlformats.org/officeDocument/2006/relationships" xmlns:m="http://schemas.openxmlformats.org/officeDocument/2006/math" xmlns:v="urn:schemas-microsoft-com:vml" xmlns:wp14="http://schemas.microsoft.com/office/word/2010/wordprocessingDrawing" xmlns:wp="http://schemas.openxmlformats.org/drawingml/2006/wordprocessingDrawing" xmlns:w10="urn:schemas-microsoft-com:office:word" xmlns:w="http://schemas.openxmlformats.org/wordprocessingml/2006/main" xmlns:w14="http://schemas.microsoft.com/office/word/2010/wordml" xmlns:w15="http://schemas.microsoft.com/office/word/2012/wordml" xmlns:w16cex="http://schemas.microsoft.com/office/word/2018/wordml/cex" xmlns:w16cid="http://schemas.microsoft.com/office/word/2016/wordml/cid" xmlns:w16="http://schemas.microsoft.com/office/word/2018/wordml" xmlns:w16du="http://schemas.microsoft.com/office/word/2023/wordml/word16du" xmlns:w16sdtdh="http://schemas.microsoft.com/office/word/2020/wordml/sdtdatahash" xmlns:w16sdtfl="http://schemas.microsoft.com/office/word/2024/wordml/sdtformatlock" xmlns:w16se="http://schemas.microsoft.com/office/word/2015/wordml/symex" xmlns:wpg="http://schemas.microsoft.com/office/word/2010/wordprocessingGroup" xmlns:wpi="http://schemas.microsoft.com/office/word/2010/wordprocessingInk" xmlns:wne="http://schemas.microsoft.com/office/word/2006/wordml" xmlns:wps="http://schemas.microsoft.com/office/word/2010/wordprocessingShape" mc:Ignorable="w14 w15 w16se w16cid w16 w16cex w16sdtdh w16sdtfl w16du wp14">
   <w:tbl>
     <w:tblPr>
       <w:tblW w:w="9134" w:type="dxa"/>
       <w:tblBorders>
-        <w:top w:val="single" w:color="auto" w:sz="4" w:space="0"/>
-        <w:left w:val="single" w:color="auto" w:sz="4" w:space="0"/>
-        <w:bottom w:val="single" w:color="auto" w:sz="4" w:space="0"/>
-        <w:right w:val="single" w:color="auto" w:sz="4" w:space="0"/>
-        <w:insideH w:val="single" w:color="auto" w:sz="4" w:space="0"/>
-        <w:insideV w:val="single" w:color="auto" w:sz="4" w:space="0"/>
+        <w:top w:val="single" w:sz="4" w:space="0" w:color="auto"/>
+        <w:left w:val="single" w:sz="4" w:space="0" w:color="auto"/>
+        <w:bottom w:val="single" w:sz="4" w:space="0" w:color="auto"/>
+        <w:right w:val="single" w:sz="4" w:space="0" w:color="auto"/>
+        <w:insideH w:val="single" w:sz="4" w:space="0" w:color="auto"/>
+        <w:insideV w:val="single" w:sz="4" w:space="0" w:color="auto"/>
       </w:tblBorders>
       <w:tblCellMar>
         <w:left w:w="10" w:type="dxa"/>
@@ -1910,18 +1718,16 @@
         <w:tcPr>
           <w:tcW w:w="2690" w:type="dxa"/>
           <w:tcBorders>
-            <w:top w:val="none" w:color="FFFFFF" w:themeColor="background1" w:sz="0" w:space="0"/>
-            <w:left w:val="none" w:color="FFFFFF" w:themeColor="background1" w:sz="0" w:space="0"/>
-            <w:bottom w:val="none" w:color="FFFFFF" w:themeColor="background1" w:sz="0" w:space="0"/>
-            <w:right w:val="none" w:color="FFFFFF" w:themeColor="background1" w:sz="0" w:space="0"/>
+            <w:top w:val="none" w:sz="0" w:space="0" w:color="FFFFFF" w:themeColor="background1"/>
+            <w:left w:val="none" w:sz="0" w:space="0" w:color="FFFFFF" w:themeColor="background1"/>
+            <w:bottom w:val="none" w:sz="0" w:space="0" w:color="FFFFFF" w:themeColor="background1"/>
+            <w:right w:val="none" w:sz="0" w:space="0" w:color="FFFFFF" w:themeColor="background1"/>
           </w:tcBorders>
-          <w:tcMar/>
           <w:vAlign w:val="bottom"/>
         </w:tcPr>
         <w:p>
           <w:pPr>
-            <w:spacing w:before="0" w:after="480" w:afterAutospacing="off" w:line="276" w:lineRule="auto"/>
-            <w:jc w:val="left"/>
+            <w:spacing w:before="0" w:after="480" w:line="276" w:lineRule="auto"/>
             <w:rPr>
               <w:sz w:val="18"/>
               <w:szCs w:val="18"/>
@@ -1932,7 +1738,28 @@
               <w:sz w:val="18"/>
               <w:szCs w:val="18"/>
             </w:rPr>
-            <w:t>Version Oktober 2025</w:t>
+            <w:t xml:space="preserve">Version </w:t>
+          </w:r>
+          <w:r>
+            <w:rPr>
+              <w:sz w:val="18"/>
+              <w:szCs w:val="18"/>
+            </w:rPr>
+            <w:t>Februar</w:t>
+          </w:r>
+          <w:r>
+            <w:rPr>
+              <w:sz w:val="18"/>
+              <w:szCs w:val="18"/>
+            </w:rPr>
+            <w:t xml:space="preserve"> 202</w:t>
+          </w:r>
+          <w:r>
+            <w:rPr>
+              <w:sz w:val="18"/>
+              <w:szCs w:val="18"/>
+            </w:rPr>
+            <w:t>6</w:t>
           </w:r>
           <w:r>
             <w:br/>
@@ -1945,21 +1772,7 @@
               <w:sz w:val="18"/>
               <w:szCs w:val="18"/>
             </w:rPr>
-            <w:t>Datum: {{T</w:t>
-          </w:r>
-          <w:r>
-            <w:rPr>
-              <w:sz w:val="18"/>
-              <w:szCs w:val="18"/>
-            </w:rPr>
-            <w:t>IMESTAMP</w:t>
-          </w:r>
-          <w:r>
-            <w:rPr>
-              <w:sz w:val="18"/>
-              <w:szCs w:val="18"/>
-            </w:rPr>
-            <w:t>}}</w:t>
+            <w:t>Datum: {{TIMESTAMP}}</w:t>
           </w:r>
         </w:p>
       </w:tc>
@@ -1967,55 +1780,54 @@
         <w:tcPr>
           <w:tcW w:w="6444" w:type="dxa"/>
           <w:tcBorders>
-            <w:top w:val="none" w:color="FFFFFF" w:themeColor="background1" w:sz="0" w:space="0"/>
-            <w:left w:val="none" w:color="FFFFFF" w:themeColor="background1" w:sz="0" w:space="0"/>
-            <w:bottom w:val="none" w:color="FFFFFF" w:themeColor="background1" w:sz="0" w:space="0"/>
-            <w:right w:val="none" w:color="FFFFFF" w:themeColor="background1" w:sz="0" w:space="0"/>
+            <w:top w:val="none" w:sz="0" w:space="0" w:color="FFFFFF" w:themeColor="background1"/>
+            <w:left w:val="none" w:sz="0" w:space="0" w:color="FFFFFF" w:themeColor="background1"/>
+            <w:bottom w:val="none" w:sz="0" w:space="0" w:color="FFFFFF" w:themeColor="background1"/>
+            <w:right w:val="none" w:sz="0" w:space="0" w:color="FFFFFF" w:themeColor="background1"/>
           </w:tcBorders>
-          <w:tcMar/>
-          <w:vAlign w:val="top"/>
         </w:tcPr>
         <w:p>
           <w:pPr>
-            <w:pStyle w:val="Normal"/>
             <w:tabs>
               <w:tab w:val="left" w:pos="453"/>
               <w:tab w:val="right" w:pos="4330"/>
             </w:tabs>
-            <w:spacing w:before="120" w:beforeAutospacing="on" w:after="0" w:afterAutospacing="off" w:line="0" w:lineRule="auto"/>
+            <w:spacing w:before="120" w:beforeAutospacing="1" w:after="0" w:line="0" w:lineRule="auto"/>
             <w:jc w:val="right"/>
           </w:pPr>
         </w:p>
         <w:p>
           <w:pPr>
-            <w:pStyle w:val="Normal"/>
             <w:tabs>
               <w:tab w:val="left" w:pos="453"/>
               <w:tab w:val="right" w:pos="4330"/>
             </w:tabs>
-            <w:spacing w:before="120" w:beforeAutospacing="on" w:after="0" w:afterAutospacing="off" w:line="0" w:lineRule="auto"/>
+            <w:spacing w:before="120" w:beforeAutospacing="1" w:after="0" w:line="0" w:lineRule="auto"/>
             <w:jc w:val="right"/>
           </w:pPr>
           <w:r>
+            <w:rPr>
+              <w:noProof/>
+            </w:rPr>
             <w:drawing>
-              <wp:inline wp14:editId="293AA713" wp14:anchorId="28F072C7">
+              <wp:inline distT="0" distB="0" distL="0" distR="0" wp14:anchorId="28F072C7" wp14:editId="293AA713">
                 <wp:extent cx="1343025" cy="276225"/>
                 <wp:effectExtent l="0" t="0" r="0" b="0"/>
                 <wp:docPr id="1879064896" name="drawing" descr="Logo des Digitalchecks"/>
                 <wp:cNvGraphicFramePr>
-                  <a:graphicFrameLocks noChangeAspect="1"/>
+                  <a:graphicFrameLocks xmlns:a="http://schemas.openxmlformats.org/drawingml/2006/main" noChangeAspect="1"/>
                 </wp:cNvGraphicFramePr>
-                <a:graphic>
-                  <a:graphicData xmlns:a="http://schemas.openxmlformats.org/drawingml/2006/main" uri="http://schemas.openxmlformats.org/drawingml/2006/picture">
+                <a:graphic xmlns:a="http://schemas.openxmlformats.org/drawingml/2006/main">
+                  <a:graphicData uri="http://schemas.openxmlformats.org/drawingml/2006/picture">
                     <pic:pic xmlns:pic="http://schemas.openxmlformats.org/drawingml/2006/picture">
                       <pic:nvPicPr>
                         <pic:cNvPr id="1077954700" name=""/>
                         <pic:cNvPicPr/>
                       </pic:nvPicPr>
                       <pic:blipFill>
-                        <a:blip xmlns:r="http://schemas.openxmlformats.org/officeDocument/2006/relationships" r:embed="rId591666701">
+                        <a:blip r:embed="rId1">
                           <a:extLst>
-                            <a:ext xmlns:a="http://schemas.openxmlformats.org/drawingml/2006/main" uri="{28A0092B-C50C-407E-A947-70E740481C1C}">
+                            <a:ext uri="{28A0092B-C50C-407E-A947-70E740481C1C}">
                               <a14:useLocalDpi xmlns:a14="http://schemas.microsoft.com/office/drawing/2010/main" val="0"/>
                             </a:ext>
                           </a:extLst>
@@ -2042,12 +1854,11 @@
         </w:p>
         <w:p>
           <w:pPr>
-            <w:pStyle w:val="Normal"/>
             <w:tabs>
               <w:tab w:val="left" w:pos="453"/>
               <w:tab w:val="right" w:pos="4330"/>
             </w:tabs>
-            <w:spacing w:before="120" w:beforeAutospacing="on" w:after="0" w:afterAutospacing="off" w:line="0" w:lineRule="auto"/>
+            <w:spacing w:before="120" w:beforeAutospacing="1" w:after="0" w:line="0" w:lineRule="auto"/>
             <w:jc w:val="right"/>
           </w:pPr>
         </w:p>
@@ -2081,7 +1892,7 @@
         </w:tcPr>
         <w:p>
           <w:pPr>
-            <w:pStyle w:val="Header"/>
+            <w:pStyle w:val="Kopfzeile"/>
             <w:ind w:left="-115"/>
           </w:pPr>
         </w:p>
@@ -2092,7 +1903,7 @@
         </w:tcPr>
         <w:p>
           <w:pPr>
-            <w:pStyle w:val="Header"/>
+            <w:pStyle w:val="Kopfzeile"/>
             <w:jc w:val="center"/>
           </w:pPr>
         </w:p>
@@ -2103,7 +1914,7 @@
         </w:tcPr>
         <w:p>
           <w:pPr>
-            <w:pStyle w:val="Header"/>
+            <w:pStyle w:val="Kopfzeile"/>
             <w:ind w:right="-115"/>
             <w:jc w:val="right"/>
           </w:pPr>
@@ -2113,7 +1924,7 @@
   </w:tbl>
   <w:p>
     <w:pPr>
-      <w:pStyle w:val="Header"/>
+      <w:pStyle w:val="Kopfzeile"/>
     </w:pPr>
   </w:p>
 </w:hdr>
@@ -2134,7 +1945,7 @@
         <w:ind w:left="1068" w:hanging="360"/>
       </w:pPr>
       <w:rPr>
-        <w:rFonts w:hint="default" w:ascii="Symbol" w:hAnsi="Symbol"/>
+        <w:rFonts w:ascii="Symbol" w:hAnsi="Symbol" w:hint="default"/>
       </w:rPr>
     </w:lvl>
     <w:lvl w:ilvl="1" w:tplc="B40A7FB8">
@@ -2146,7 +1957,7 @@
         <w:ind w:left="1788" w:hanging="360"/>
       </w:pPr>
       <w:rPr>
-        <w:rFonts w:hint="default" w:ascii="Courier New" w:hAnsi="Courier New"/>
+        <w:rFonts w:ascii="Courier New" w:hAnsi="Courier New" w:hint="default"/>
       </w:rPr>
     </w:lvl>
     <w:lvl w:ilvl="2" w:tplc="15EEA9E0">
@@ -2158,7 +1969,7 @@
         <w:ind w:left="2508" w:hanging="360"/>
       </w:pPr>
       <w:rPr>
-        <w:rFonts w:hint="default" w:ascii="Wingdings" w:hAnsi="Wingdings"/>
+        <w:rFonts w:ascii="Wingdings" w:hAnsi="Wingdings" w:hint="default"/>
       </w:rPr>
     </w:lvl>
     <w:lvl w:ilvl="3" w:tplc="6C50ABD6">
@@ -2170,7 +1981,7 @@
         <w:ind w:left="3228" w:hanging="360"/>
       </w:pPr>
       <w:rPr>
-        <w:rFonts w:hint="default" w:ascii="Symbol" w:hAnsi="Symbol"/>
+        <w:rFonts w:ascii="Symbol" w:hAnsi="Symbol" w:hint="default"/>
       </w:rPr>
     </w:lvl>
     <w:lvl w:ilvl="4" w:tplc="DB14312E">
@@ -2182,7 +1993,7 @@
         <w:ind w:left="3948" w:hanging="360"/>
       </w:pPr>
       <w:rPr>
-        <w:rFonts w:hint="default" w:ascii="Courier New" w:hAnsi="Courier New"/>
+        <w:rFonts w:ascii="Courier New" w:hAnsi="Courier New" w:hint="default"/>
       </w:rPr>
     </w:lvl>
     <w:lvl w:ilvl="5" w:tplc="2F4A8D6E">
@@ -2194,7 +2005,7 @@
         <w:ind w:left="4668" w:hanging="360"/>
       </w:pPr>
       <w:rPr>
-        <w:rFonts w:hint="default" w:ascii="Wingdings" w:hAnsi="Wingdings"/>
+        <w:rFonts w:ascii="Wingdings" w:hAnsi="Wingdings" w:hint="default"/>
       </w:rPr>
     </w:lvl>
     <w:lvl w:ilvl="6" w:tplc="47D64F26">
@@ -2206,7 +2017,7 @@
         <w:ind w:left="5388" w:hanging="360"/>
       </w:pPr>
       <w:rPr>
-        <w:rFonts w:hint="default" w:ascii="Symbol" w:hAnsi="Symbol"/>
+        <w:rFonts w:ascii="Symbol" w:hAnsi="Symbol" w:hint="default"/>
       </w:rPr>
     </w:lvl>
     <w:lvl w:ilvl="7" w:tplc="C602AEFE">
@@ -2218,7 +2029,7 @@
         <w:ind w:left="6108" w:hanging="360"/>
       </w:pPr>
       <w:rPr>
-        <w:rFonts w:hint="default" w:ascii="Courier New" w:hAnsi="Courier New"/>
+        <w:rFonts w:ascii="Courier New" w:hAnsi="Courier New" w:hint="default"/>
       </w:rPr>
     </w:lvl>
     <w:lvl w:ilvl="8" w:tplc="D4742364">
@@ -2230,7 +2041,7 @@
         <w:ind w:left="6828" w:hanging="360"/>
       </w:pPr>
       <w:rPr>
-        <w:rFonts w:hint="default" w:ascii="Wingdings" w:hAnsi="Wingdings"/>
+        <w:rFonts w:ascii="Wingdings" w:hAnsi="Wingdings" w:hint="default"/>
       </w:rPr>
     </w:lvl>
   </w:abstractNum>
@@ -2250,7 +2061,7 @@
         <w:ind w:left="720" w:hanging="360"/>
       </w:pPr>
       <w:rPr>
-        <w:rFonts w:hint="default" w:ascii="Symbol" w:hAnsi="Symbol"/>
+        <w:rFonts w:ascii="Symbol" w:hAnsi="Symbol" w:hint="default"/>
         <w:sz w:val="20"/>
       </w:rPr>
     </w:lvl>
@@ -2266,7 +2077,7 @@
         <w:ind w:left="1440" w:hanging="360"/>
       </w:pPr>
       <w:rPr>
-        <w:rFonts w:hint="default" w:ascii="Courier New" w:hAnsi="Courier New"/>
+        <w:rFonts w:ascii="Courier New" w:hAnsi="Courier New" w:hint="default"/>
         <w:sz w:val="20"/>
       </w:rPr>
     </w:lvl>
@@ -2282,7 +2093,7 @@
         <w:ind w:left="2160" w:hanging="360"/>
       </w:pPr>
       <w:rPr>
-        <w:rFonts w:hint="default" w:ascii="Wingdings" w:hAnsi="Wingdings"/>
+        <w:rFonts w:ascii="Wingdings" w:hAnsi="Wingdings" w:hint="default"/>
         <w:sz w:val="20"/>
       </w:rPr>
     </w:lvl>
@@ -2298,7 +2109,7 @@
         <w:ind w:left="2880" w:hanging="360"/>
       </w:pPr>
       <w:rPr>
-        <w:rFonts w:hint="default" w:ascii="Wingdings" w:hAnsi="Wingdings"/>
+        <w:rFonts w:ascii="Wingdings" w:hAnsi="Wingdings" w:hint="default"/>
         <w:sz w:val="20"/>
       </w:rPr>
     </w:lvl>
@@ -2314,7 +2125,7 @@
         <w:ind w:left="3600" w:hanging="360"/>
       </w:pPr>
       <w:rPr>
-        <w:rFonts w:hint="default" w:ascii="Wingdings" w:hAnsi="Wingdings"/>
+        <w:rFonts w:ascii="Wingdings" w:hAnsi="Wingdings" w:hint="default"/>
         <w:sz w:val="20"/>
       </w:rPr>
     </w:lvl>
@@ -2330,7 +2141,7 @@
         <w:ind w:left="4320" w:hanging="360"/>
       </w:pPr>
       <w:rPr>
-        <w:rFonts w:hint="default" w:ascii="Wingdings" w:hAnsi="Wingdings"/>
+        <w:rFonts w:ascii="Wingdings" w:hAnsi="Wingdings" w:hint="default"/>
         <w:sz w:val="20"/>
       </w:rPr>
     </w:lvl>
@@ -2346,7 +2157,7 @@
         <w:ind w:left="5040" w:hanging="360"/>
       </w:pPr>
       <w:rPr>
-        <w:rFonts w:hint="default" w:ascii="Wingdings" w:hAnsi="Wingdings"/>
+        <w:rFonts w:ascii="Wingdings" w:hAnsi="Wingdings" w:hint="default"/>
         <w:sz w:val="20"/>
       </w:rPr>
     </w:lvl>
@@ -2362,7 +2173,7 @@
         <w:ind w:left="5760" w:hanging="360"/>
       </w:pPr>
       <w:rPr>
-        <w:rFonts w:hint="default" w:ascii="Wingdings" w:hAnsi="Wingdings"/>
+        <w:rFonts w:ascii="Wingdings" w:hAnsi="Wingdings" w:hint="default"/>
         <w:sz w:val="20"/>
       </w:rPr>
     </w:lvl>
@@ -2378,7 +2189,7 @@
         <w:ind w:left="6480" w:hanging="360"/>
       </w:pPr>
       <w:rPr>
-        <w:rFonts w:hint="default" w:ascii="Wingdings" w:hAnsi="Wingdings"/>
+        <w:rFonts w:ascii="Wingdings" w:hAnsi="Wingdings" w:hint="default"/>
         <w:sz w:val="20"/>
       </w:rPr>
     </w:lvl>
@@ -2396,7 +2207,7 @@
         <w:ind w:left="720" w:hanging="360"/>
       </w:pPr>
       <w:rPr>
-        <w:rFonts w:hint="default" w:ascii="Symbol" w:hAnsi="Symbol"/>
+        <w:rFonts w:ascii="Symbol" w:hAnsi="Symbol" w:hint="default"/>
       </w:rPr>
     </w:lvl>
     <w:lvl w:ilvl="1" w:tplc="04070003" w:tentative="1">
@@ -2408,7 +2219,7 @@
         <w:ind w:left="1440" w:hanging="360"/>
       </w:pPr>
       <w:rPr>
-        <w:rFonts w:hint="default" w:ascii="Courier New" w:hAnsi="Courier New" w:cs="Courier New"/>
+        <w:rFonts w:ascii="Courier New" w:hAnsi="Courier New" w:cs="Courier New" w:hint="default"/>
       </w:rPr>
     </w:lvl>
     <w:lvl w:ilvl="2" w:tplc="04070005" w:tentative="1">
@@ -2420,7 +2231,7 @@
         <w:ind w:left="2160" w:hanging="360"/>
       </w:pPr>
       <w:rPr>
-        <w:rFonts w:hint="default" w:ascii="Wingdings" w:hAnsi="Wingdings"/>
+        <w:rFonts w:ascii="Wingdings" w:hAnsi="Wingdings" w:hint="default"/>
       </w:rPr>
     </w:lvl>
     <w:lvl w:ilvl="3" w:tplc="04070001" w:tentative="1">
@@ -2432,7 +2243,7 @@
         <w:ind w:left="2880" w:hanging="360"/>
       </w:pPr>
       <w:rPr>
-        <w:rFonts w:hint="default" w:ascii="Symbol" w:hAnsi="Symbol"/>
+        <w:rFonts w:ascii="Symbol" w:hAnsi="Symbol" w:hint="default"/>
       </w:rPr>
     </w:lvl>
     <w:lvl w:ilvl="4" w:tplc="04070003" w:tentative="1">
@@ -2444,7 +2255,7 @@
         <w:ind w:left="3600" w:hanging="360"/>
       </w:pPr>
       <w:rPr>
-        <w:rFonts w:hint="default" w:ascii="Courier New" w:hAnsi="Courier New" w:cs="Courier New"/>
+        <w:rFonts w:ascii="Courier New" w:hAnsi="Courier New" w:cs="Courier New" w:hint="default"/>
       </w:rPr>
     </w:lvl>
     <w:lvl w:ilvl="5" w:tplc="04070005" w:tentative="1">
@@ -2456,7 +2267,7 @@
         <w:ind w:left="4320" w:hanging="360"/>
       </w:pPr>
       <w:rPr>
-        <w:rFonts w:hint="default" w:ascii="Wingdings" w:hAnsi="Wingdings"/>
+        <w:rFonts w:ascii="Wingdings" w:hAnsi="Wingdings" w:hint="default"/>
       </w:rPr>
     </w:lvl>
     <w:lvl w:ilvl="6" w:tplc="04070001" w:tentative="1">
@@ -2468,7 +2279,7 @@
         <w:ind w:left="5040" w:hanging="360"/>
       </w:pPr>
       <w:rPr>
-        <w:rFonts w:hint="default" w:ascii="Symbol" w:hAnsi="Symbol"/>
+        <w:rFonts w:ascii="Symbol" w:hAnsi="Symbol" w:hint="default"/>
       </w:rPr>
     </w:lvl>
     <w:lvl w:ilvl="7" w:tplc="04070003" w:tentative="1">
@@ -2480,7 +2291,7 @@
         <w:ind w:left="5760" w:hanging="360"/>
       </w:pPr>
       <w:rPr>
-        <w:rFonts w:hint="default" w:ascii="Courier New" w:hAnsi="Courier New" w:cs="Courier New"/>
+        <w:rFonts w:ascii="Courier New" w:hAnsi="Courier New" w:cs="Courier New" w:hint="default"/>
       </w:rPr>
     </w:lvl>
     <w:lvl w:ilvl="8" w:tplc="04070005" w:tentative="1">
@@ -2492,7 +2303,7 @@
         <w:ind w:left="6480" w:hanging="360"/>
       </w:pPr>
       <w:rPr>
-        <w:rFonts w:hint="default" w:ascii="Wingdings" w:hAnsi="Wingdings"/>
+        <w:rFonts w:ascii="Wingdings" w:hAnsi="Wingdings" w:hint="default"/>
       </w:rPr>
     </w:lvl>
   </w:abstractNum>
@@ -2509,7 +2320,7 @@
         <w:ind w:left="1068" w:hanging="360"/>
       </w:pPr>
       <w:rPr>
-        <w:rFonts w:hint="default" w:ascii="Symbol" w:hAnsi="Symbol"/>
+        <w:rFonts w:ascii="Symbol" w:hAnsi="Symbol" w:hint="default"/>
       </w:rPr>
     </w:lvl>
     <w:lvl w:ilvl="1" w:tplc="789EE872">
@@ -2521,7 +2332,7 @@
         <w:ind w:left="1788" w:hanging="360"/>
       </w:pPr>
       <w:rPr>
-        <w:rFonts w:hint="default" w:ascii="Courier New" w:hAnsi="Courier New"/>
+        <w:rFonts w:ascii="Courier New" w:hAnsi="Courier New" w:hint="default"/>
       </w:rPr>
     </w:lvl>
     <w:lvl w:ilvl="2" w:tplc="FD4CE0F4">
@@ -2533,7 +2344,7 @@
         <w:ind w:left="2508" w:hanging="360"/>
       </w:pPr>
       <w:rPr>
-        <w:rFonts w:hint="default" w:ascii="Wingdings" w:hAnsi="Wingdings"/>
+        <w:rFonts w:ascii="Wingdings" w:hAnsi="Wingdings" w:hint="default"/>
       </w:rPr>
     </w:lvl>
     <w:lvl w:ilvl="3" w:tplc="7E5402B8">
@@ -2545,7 +2356,7 @@
         <w:ind w:left="3228" w:hanging="360"/>
       </w:pPr>
       <w:rPr>
-        <w:rFonts w:hint="default" w:ascii="Symbol" w:hAnsi="Symbol"/>
+        <w:rFonts w:ascii="Symbol" w:hAnsi="Symbol" w:hint="default"/>
       </w:rPr>
     </w:lvl>
     <w:lvl w:ilvl="4" w:tplc="CC6CD9CA">
@@ -2557,7 +2368,7 @@
         <w:ind w:left="3948" w:hanging="360"/>
       </w:pPr>
       <w:rPr>
-        <w:rFonts w:hint="default" w:ascii="Courier New" w:hAnsi="Courier New"/>
+        <w:rFonts w:ascii="Courier New" w:hAnsi="Courier New" w:hint="default"/>
       </w:rPr>
     </w:lvl>
     <w:lvl w:ilvl="5" w:tplc="D7A8D630">
@@ -2569,7 +2380,7 @@
         <w:ind w:left="4668" w:hanging="360"/>
       </w:pPr>
       <w:rPr>
-        <w:rFonts w:hint="default" w:ascii="Wingdings" w:hAnsi="Wingdings"/>
+        <w:rFonts w:ascii="Wingdings" w:hAnsi="Wingdings" w:hint="default"/>
       </w:rPr>
     </w:lvl>
     <w:lvl w:ilvl="6" w:tplc="827671CA">
@@ -2581,7 +2392,7 @@
         <w:ind w:left="5388" w:hanging="360"/>
       </w:pPr>
       <w:rPr>
-        <w:rFonts w:hint="default" w:ascii="Symbol" w:hAnsi="Symbol"/>
+        <w:rFonts w:ascii="Symbol" w:hAnsi="Symbol" w:hint="default"/>
       </w:rPr>
     </w:lvl>
     <w:lvl w:ilvl="7" w:tplc="AFBE7814">
@@ -2593,7 +2404,7 @@
         <w:ind w:left="6108" w:hanging="360"/>
       </w:pPr>
       <w:rPr>
-        <w:rFonts w:hint="default" w:ascii="Courier New" w:hAnsi="Courier New"/>
+        <w:rFonts w:ascii="Courier New" w:hAnsi="Courier New" w:hint="default"/>
       </w:rPr>
     </w:lvl>
     <w:lvl w:ilvl="8" w:tplc="25688296">
@@ -2605,7 +2416,7 @@
         <w:ind w:left="6828" w:hanging="360"/>
       </w:pPr>
       <w:rPr>
-        <w:rFonts w:hint="default" w:ascii="Wingdings" w:hAnsi="Wingdings"/>
+        <w:rFonts w:ascii="Wingdings" w:hAnsi="Wingdings" w:hint="default"/>
       </w:rPr>
     </w:lvl>
   </w:abstractNum>
@@ -2685,7 +2496,7 @@
         <w:ind w:left="737" w:hanging="283"/>
       </w:pPr>
       <w:rPr>
-        <w:rFonts w:hint="default" w:ascii="Symbol" w:hAnsi="Symbol"/>
+        <w:rFonts w:ascii="Symbol" w:hAnsi="Symbol" w:hint="default"/>
       </w:rPr>
     </w:lvl>
     <w:lvl w:ilvl="2" w:tplc="FFFFFFFF" w:tentative="1">
@@ -2765,7 +2576,7 @@
         <w:ind w:left="720" w:hanging="360"/>
       </w:pPr>
       <w:rPr>
-        <w:rFonts w:hint="default" w:ascii="Symbol" w:hAnsi="Symbol"/>
+        <w:rFonts w:ascii="Symbol" w:hAnsi="Symbol" w:hint="default"/>
       </w:rPr>
     </w:lvl>
     <w:lvl w:ilvl="1" w:tplc="04070003" w:tentative="1">
@@ -2777,7 +2588,7 @@
         <w:ind w:left="1440" w:hanging="360"/>
       </w:pPr>
       <w:rPr>
-        <w:rFonts w:hint="default" w:ascii="Courier New" w:hAnsi="Courier New" w:cs="Courier New"/>
+        <w:rFonts w:ascii="Courier New" w:hAnsi="Courier New" w:cs="Courier New" w:hint="default"/>
       </w:rPr>
     </w:lvl>
     <w:lvl w:ilvl="2" w:tplc="04070005" w:tentative="1">
@@ -2789,7 +2600,7 @@
         <w:ind w:left="2160" w:hanging="360"/>
       </w:pPr>
       <w:rPr>
-        <w:rFonts w:hint="default" w:ascii="Wingdings" w:hAnsi="Wingdings"/>
+        <w:rFonts w:ascii="Wingdings" w:hAnsi="Wingdings" w:hint="default"/>
       </w:rPr>
     </w:lvl>
     <w:lvl w:ilvl="3" w:tplc="04070001" w:tentative="1">
@@ -2801,7 +2612,7 @@
         <w:ind w:left="2880" w:hanging="360"/>
       </w:pPr>
       <w:rPr>
-        <w:rFonts w:hint="default" w:ascii="Symbol" w:hAnsi="Symbol"/>
+        <w:rFonts w:ascii="Symbol" w:hAnsi="Symbol" w:hint="default"/>
       </w:rPr>
     </w:lvl>
     <w:lvl w:ilvl="4" w:tplc="04070003" w:tentative="1">
@@ -2813,7 +2624,7 @@
         <w:ind w:left="3600" w:hanging="360"/>
       </w:pPr>
       <w:rPr>
-        <w:rFonts w:hint="default" w:ascii="Courier New" w:hAnsi="Courier New" w:cs="Courier New"/>
+        <w:rFonts w:ascii="Courier New" w:hAnsi="Courier New" w:cs="Courier New" w:hint="default"/>
       </w:rPr>
     </w:lvl>
     <w:lvl w:ilvl="5" w:tplc="04070005" w:tentative="1">
@@ -2825,7 +2636,7 @@
         <w:ind w:left="4320" w:hanging="360"/>
       </w:pPr>
       <w:rPr>
-        <w:rFonts w:hint="default" w:ascii="Wingdings" w:hAnsi="Wingdings"/>
+        <w:rFonts w:ascii="Wingdings" w:hAnsi="Wingdings" w:hint="default"/>
       </w:rPr>
     </w:lvl>
     <w:lvl w:ilvl="6" w:tplc="04070001" w:tentative="1">
@@ -2837,7 +2648,7 @@
         <w:ind w:left="5040" w:hanging="360"/>
       </w:pPr>
       <w:rPr>
-        <w:rFonts w:hint="default" w:ascii="Symbol" w:hAnsi="Symbol"/>
+        <w:rFonts w:ascii="Symbol" w:hAnsi="Symbol" w:hint="default"/>
       </w:rPr>
     </w:lvl>
     <w:lvl w:ilvl="7" w:tplc="04070003" w:tentative="1">
@@ -2849,7 +2660,7 @@
         <w:ind w:left="5760" w:hanging="360"/>
       </w:pPr>
       <w:rPr>
-        <w:rFonts w:hint="default" w:ascii="Courier New" w:hAnsi="Courier New" w:cs="Courier New"/>
+        <w:rFonts w:ascii="Courier New" w:hAnsi="Courier New" w:cs="Courier New" w:hint="default"/>
       </w:rPr>
     </w:lvl>
     <w:lvl w:ilvl="8" w:tplc="04070005" w:tentative="1">
@@ -2861,7 +2672,7 @@
         <w:ind w:left="6480" w:hanging="360"/>
       </w:pPr>
       <w:rPr>
-        <w:rFonts w:hint="default" w:ascii="Wingdings" w:hAnsi="Wingdings"/>
+        <w:rFonts w:ascii="Wingdings" w:hAnsi="Wingdings" w:hint="default"/>
       </w:rPr>
     </w:lvl>
   </w:abstractNum>
@@ -3151,7 +2962,7 @@
         <w:ind w:left="927" w:hanging="360"/>
       </w:pPr>
       <w:rPr>
-        <w:rFonts w:hint="default" w:ascii="Symbol" w:hAnsi="Symbol"/>
+        <w:rFonts w:ascii="Symbol" w:hAnsi="Symbol" w:hint="default"/>
       </w:rPr>
     </w:lvl>
     <w:lvl w:ilvl="2" w:tplc="FFFFFFFF" w:tentative="1">
@@ -3261,11 +3072,11 @@
 </file>
 
 <file path=word/styles.xml><?xml version="1.0" encoding="utf-8"?>
-<w:styles xmlns:wp14="http://schemas.microsoft.com/office/word/2010/wordprocessingDrawing" xmlns:mc="http://schemas.openxmlformats.org/markup-compatibility/2006" xmlns:r="http://schemas.openxmlformats.org/officeDocument/2006/relationships" xmlns:w="http://schemas.openxmlformats.org/wordprocessingml/2006/main" xmlns:w14="http://schemas.microsoft.com/office/word/2010/wordml" xmlns:w15="http://schemas.microsoft.com/office/word/2012/wordml" xmlns:w16cex="http://schemas.microsoft.com/office/word/2018/wordml/cex" xmlns:w16cid="http://schemas.microsoft.com/office/word/2016/wordml/cid" xmlns:w16="http://schemas.microsoft.com/office/word/2018/wordml" xmlns:w16du="http://schemas.microsoft.com/office/word/2023/wordml/word16du" xmlns:w16sdtdh="http://schemas.microsoft.com/office/word/2020/wordml/sdtdatahash" xmlns:w16sdtfl="http://schemas.microsoft.com/office/word/2024/wordml/sdtformatlock" xmlns:w16se="http://schemas.microsoft.com/office/word/2015/wordml/symex" mc:Ignorable="w14 w15 w16se w16cid w16 w16cex w16sdtdh w16sdtfl w16du wp14">
+<w:styles xmlns:mc="http://schemas.openxmlformats.org/markup-compatibility/2006" xmlns:r="http://schemas.openxmlformats.org/officeDocument/2006/relationships" xmlns:w="http://schemas.openxmlformats.org/wordprocessingml/2006/main" xmlns:w14="http://schemas.microsoft.com/office/word/2010/wordml" xmlns:w15="http://schemas.microsoft.com/office/word/2012/wordml" xmlns:w16cex="http://schemas.microsoft.com/office/word/2018/wordml/cex" xmlns:w16cid="http://schemas.microsoft.com/office/word/2016/wordml/cid" xmlns:w16="http://schemas.microsoft.com/office/word/2018/wordml" xmlns:w16du="http://schemas.microsoft.com/office/word/2023/wordml/word16du" xmlns:w16sdtdh="http://schemas.microsoft.com/office/word/2020/wordml/sdtdatahash" xmlns:w16sdtfl="http://schemas.microsoft.com/office/word/2024/wordml/sdtformatlock" xmlns:w16se="http://schemas.microsoft.com/office/word/2015/wordml/symex" mc:Ignorable="w14 w15 w16se w16cid w16 w16cex w16sdtdh w16sdtfl w16du">
   <w:docDefaults>
     <w:rPrDefault>
       <w:rPr>
-        <w:rFonts w:ascii="Arial" w:hAnsi="Arial" w:eastAsia="Arial" w:cs="Arial"/>
+        <w:rFonts w:ascii="Arial" w:eastAsia="Arial" w:hAnsi="Arial" w:cs="Arial"/>
         <w:color w:val="000000"/>
         <w:lang w:val="de-DE" w:eastAsia="de-DE" w:bidi="ar-SA"/>
       </w:rPr>
@@ -3279,14 +3090,14 @@
   <w:latentStyles w:defLockedState="0" w:defUIPriority="99" w:defSemiHidden="0" w:defUnhideWhenUsed="0" w:defQFormat="0" w:count="376">
     <w:lsdException w:name="Normal" w:uiPriority="0" w:qFormat="1"/>
     <w:lsdException w:name="heading 1" w:uiPriority="9" w:qFormat="1"/>
-    <w:lsdException w:name="heading 2" w:uiPriority="9" w:semiHidden="1" w:unhideWhenUsed="1" w:qFormat="1"/>
-    <w:lsdException w:name="heading 3" w:uiPriority="9" w:semiHidden="1" w:unhideWhenUsed="1" w:qFormat="1"/>
-    <w:lsdException w:name="heading 4" w:uiPriority="9" w:semiHidden="1" w:unhideWhenUsed="1" w:qFormat="1"/>
-    <w:lsdException w:name="heading 5" w:uiPriority="9" w:semiHidden="1" w:unhideWhenUsed="1" w:qFormat="1"/>
-    <w:lsdException w:name="heading 6" w:uiPriority="9" w:semiHidden="1" w:unhideWhenUsed="1" w:qFormat="1"/>
-    <w:lsdException w:name="heading 7" w:uiPriority="9" w:semiHidden="1" w:unhideWhenUsed="1" w:qFormat="1"/>
-    <w:lsdException w:name="heading 8" w:uiPriority="9" w:semiHidden="1" w:unhideWhenUsed="1" w:qFormat="1"/>
-    <w:lsdException w:name="heading 9" w:uiPriority="9" w:semiHidden="1" w:unhideWhenUsed="1" w:qFormat="1"/>
+    <w:lsdException w:name="heading 2" w:semiHidden="1" w:uiPriority="9" w:unhideWhenUsed="1" w:qFormat="1"/>
+    <w:lsdException w:name="heading 3" w:semiHidden="1" w:uiPriority="9" w:unhideWhenUsed="1" w:qFormat="1"/>
+    <w:lsdException w:name="heading 4" w:semiHidden="1" w:uiPriority="9" w:unhideWhenUsed="1" w:qFormat="1"/>
+    <w:lsdException w:name="heading 5" w:semiHidden="1" w:uiPriority="9" w:unhideWhenUsed="1" w:qFormat="1"/>
+    <w:lsdException w:name="heading 6" w:semiHidden="1" w:uiPriority="9" w:unhideWhenUsed="1" w:qFormat="1"/>
+    <w:lsdException w:name="heading 7" w:semiHidden="1" w:uiPriority="9" w:unhideWhenUsed="1" w:qFormat="1"/>
+    <w:lsdException w:name="heading 8" w:semiHidden="1" w:uiPriority="9" w:unhideWhenUsed="1" w:qFormat="1"/>
+    <w:lsdException w:name="heading 9" w:semiHidden="1" w:uiPriority="9" w:unhideWhenUsed="1" w:qFormat="1"/>
     <w:lsdException w:name="index 1" w:semiHidden="1" w:unhideWhenUsed="1"/>
     <w:lsdException w:name="index 2" w:semiHidden="1" w:unhideWhenUsed="1"/>
     <w:lsdException w:name="index 3" w:semiHidden="1" w:unhideWhenUsed="1"/>
@@ -3296,22 +3107,22 @@
     <w:lsdException w:name="index 7" w:semiHidden="1" w:unhideWhenUsed="1"/>
     <w:lsdException w:name="index 8" w:semiHidden="1" w:unhideWhenUsed="1"/>
     <w:lsdException w:name="index 9" w:semiHidden="1" w:unhideWhenUsed="1"/>
-    <w:lsdException w:name="toc 1" w:uiPriority="39" w:semiHidden="1" w:unhideWhenUsed="1"/>
-    <w:lsdException w:name="toc 2" w:uiPriority="39" w:semiHidden="1" w:unhideWhenUsed="1"/>
-    <w:lsdException w:name="toc 3" w:uiPriority="39" w:semiHidden="1" w:unhideWhenUsed="1"/>
-    <w:lsdException w:name="toc 4" w:uiPriority="39" w:semiHidden="1" w:unhideWhenUsed="1"/>
-    <w:lsdException w:name="toc 5" w:uiPriority="39" w:semiHidden="1" w:unhideWhenUsed="1"/>
-    <w:lsdException w:name="toc 6" w:uiPriority="39" w:semiHidden="1" w:unhideWhenUsed="1"/>
-    <w:lsdException w:name="toc 7" w:uiPriority="39" w:semiHidden="1" w:unhideWhenUsed="1"/>
-    <w:lsdException w:name="toc 8" w:uiPriority="39" w:semiHidden="1" w:unhideWhenUsed="1"/>
-    <w:lsdException w:name="toc 9" w:uiPriority="39" w:semiHidden="1" w:unhideWhenUsed="1"/>
+    <w:lsdException w:name="toc 1" w:semiHidden="1" w:uiPriority="39" w:unhideWhenUsed="1"/>
+    <w:lsdException w:name="toc 2" w:semiHidden="1" w:uiPriority="39" w:unhideWhenUsed="1"/>
+    <w:lsdException w:name="toc 3" w:semiHidden="1" w:uiPriority="39" w:unhideWhenUsed="1"/>
+    <w:lsdException w:name="toc 4" w:semiHidden="1" w:uiPriority="39" w:unhideWhenUsed="1"/>
+    <w:lsdException w:name="toc 5" w:semiHidden="1" w:uiPriority="39" w:unhideWhenUsed="1"/>
+    <w:lsdException w:name="toc 6" w:semiHidden="1" w:uiPriority="39" w:unhideWhenUsed="1"/>
+    <w:lsdException w:name="toc 7" w:semiHidden="1" w:uiPriority="39" w:unhideWhenUsed="1"/>
+    <w:lsdException w:name="toc 8" w:semiHidden="1" w:uiPriority="39" w:unhideWhenUsed="1"/>
+    <w:lsdException w:name="toc 9" w:semiHidden="1" w:uiPriority="39" w:unhideWhenUsed="1"/>
     <w:lsdException w:name="Normal Indent" w:semiHidden="1" w:unhideWhenUsed="1"/>
     <w:lsdException w:name="footnote text" w:semiHidden="1" w:unhideWhenUsed="1"/>
     <w:lsdException w:name="annotation text" w:semiHidden="1" w:unhideWhenUsed="1"/>
     <w:lsdException w:name="header" w:semiHidden="1" w:unhideWhenUsed="1"/>
     <w:lsdException w:name="footer" w:semiHidden="1" w:unhideWhenUsed="1"/>
     <w:lsdException w:name="index heading" w:semiHidden="1" w:unhideWhenUsed="1"/>
-    <w:lsdException w:name="caption" w:uiPriority="35" w:semiHidden="1" w:unhideWhenUsed="1" w:qFormat="1"/>
+    <w:lsdException w:name="caption" w:semiHidden="1" w:uiPriority="35" w:unhideWhenUsed="1" w:qFormat="1"/>
     <w:lsdException w:name="table of figures" w:semiHidden="1" w:unhideWhenUsed="1"/>
     <w:lsdException w:name="envelope address" w:semiHidden="1" w:unhideWhenUsed="1"/>
     <w:lsdException w:name="envelope return" w:semiHidden="1" w:unhideWhenUsed="1"/>
@@ -3342,7 +3153,7 @@
     <w:lsdException w:name="Title" w:uiPriority="10" w:qFormat="1"/>
     <w:lsdException w:name="Closing" w:semiHidden="1" w:unhideWhenUsed="1"/>
     <w:lsdException w:name="Signature" w:semiHidden="1" w:unhideWhenUsed="1"/>
-    <w:lsdException w:name="Default Paragraph Font" w:uiPriority="1" w:semiHidden="1" w:unhideWhenUsed="1"/>
+    <w:lsdException w:name="Default Paragraph Font" w:semiHidden="1" w:uiPriority="1" w:unhideWhenUsed="1"/>
     <w:lsdException w:name="Body Text" w:semiHidden="1" w:unhideWhenUsed="1"/>
     <w:lsdException w:name="Body Text Indent" w:semiHidden="1" w:unhideWhenUsed="1"/>
     <w:lsdException w:name="List Continue" w:semiHidden="1" w:unhideWhenUsed="1"/>
@@ -3542,8 +3353,8 @@
     <w:lsdException w:name="Subtle Reference" w:uiPriority="31" w:qFormat="1"/>
     <w:lsdException w:name="Intense Reference" w:uiPriority="32" w:qFormat="1"/>
     <w:lsdException w:name="Book Title" w:uiPriority="33" w:qFormat="1"/>
-    <w:lsdException w:name="Bibliography" w:uiPriority="37" w:semiHidden="1" w:unhideWhenUsed="1"/>
-    <w:lsdException w:name="TOC Heading" w:uiPriority="39" w:semiHidden="1" w:unhideWhenUsed="1" w:qFormat="1"/>
+    <w:lsdException w:name="Bibliography" w:semiHidden="1" w:uiPriority="37" w:unhideWhenUsed="1"/>
+    <w:lsdException w:name="TOC Heading" w:semiHidden="1" w:uiPriority="39" w:unhideWhenUsed="1" w:qFormat="1"/>
     <w:lsdException w:name="Plain Table 1" w:uiPriority="41"/>
     <w:lsdException w:name="Plain Table 2" w:uiPriority="42"/>
     <w:lsdException w:name="Plain Table 3" w:uiPriority="43"/>
@@ -3654,11 +3465,11 @@
     <w:lsdException w:name="Unresolved Mention" w:semiHidden="1" w:unhideWhenUsed="1"/>
     <w:lsdException w:name="Smart Link" w:semiHidden="1" w:unhideWhenUsed="1"/>
   </w:latentStyles>
-  <w:style w:type="paragraph" w:styleId="Normal" w:default="1">
+  <w:style w:type="paragraph" w:default="1" w:styleId="Standard">
     <w:name w:val="Normal"/>
     <w:qFormat/>
   </w:style>
-  <w:style w:type="paragraph" w:styleId="Heading1">
+  <w:style w:type="paragraph" w:styleId="berschrift1">
     <w:name w:val="heading 1"/>
     <w:uiPriority w:val="9"/>
     <w:qFormat/>
@@ -3673,7 +3484,7 @@
       <w:szCs w:val="32"/>
     </w:rPr>
   </w:style>
-  <w:style w:type="paragraph" w:styleId="Heading2">
+  <w:style w:type="paragraph" w:styleId="berschrift2">
     <w:name w:val="heading 2"/>
     <w:uiPriority w:val="9"/>
     <w:unhideWhenUsed/>
@@ -3688,7 +3499,7 @@
       <w:szCs w:val="24"/>
     </w:rPr>
   </w:style>
-  <w:style w:type="paragraph" w:styleId="Heading3">
+  <w:style w:type="paragraph" w:styleId="berschrift3">
     <w:name w:val="heading 3"/>
     <w:uiPriority w:val="9"/>
     <w:unhideWhenUsed/>
@@ -3701,7 +3512,7 @@
       <w:szCs w:val="24"/>
     </w:rPr>
   </w:style>
-  <w:style w:type="paragraph" w:styleId="Heading4">
+  <w:style w:type="paragraph" w:styleId="berschrift4">
     <w:name w:val="heading 4"/>
     <w:uiPriority w:val="9"/>
     <w:semiHidden/>
@@ -3716,7 +3527,7 @@
       <w:color w:val="2E74B5"/>
     </w:rPr>
   </w:style>
-  <w:style w:type="paragraph" w:styleId="Heading5">
+  <w:style w:type="paragraph" w:styleId="berschrift5">
     <w:name w:val="heading 5"/>
     <w:uiPriority w:val="9"/>
     <w:semiHidden/>
@@ -3729,7 +3540,7 @@
       <w:color w:val="2E74B5"/>
     </w:rPr>
   </w:style>
-  <w:style w:type="paragraph" w:styleId="Heading6">
+  <w:style w:type="paragraph" w:styleId="berschrift6">
     <w:name w:val="heading 6"/>
     <w:uiPriority w:val="9"/>
     <w:semiHidden/>
@@ -3742,13 +3553,13 @@
       <w:color w:val="1F4D78"/>
     </w:rPr>
   </w:style>
-  <w:style w:type="character" w:styleId="DefaultParagraphFont" w:default="1">
+  <w:style w:type="character" w:default="1" w:styleId="Absatz-Standardschriftart">
     <w:name w:val="Default Paragraph Font"/>
     <w:uiPriority w:val="1"/>
     <w:semiHidden/>
     <w:unhideWhenUsed/>
   </w:style>
-  <w:style w:type="table" w:styleId="TableNormal" w:default="1">
+  <w:style w:type="table" w:default="1" w:styleId="NormaleTabelle">
     <w:name w:val="Normal Table"/>
     <w:uiPriority w:val="99"/>
     <w:semiHidden/>
@@ -3763,13 +3574,13 @@
       </w:tblCellMar>
     </w:tblPr>
   </w:style>
-  <w:style w:type="numbering" w:styleId="NoList" w:default="1">
+  <w:style w:type="numbering" w:default="1" w:styleId="KeineListe">
     <w:name w:val="No List"/>
     <w:uiPriority w:val="99"/>
     <w:semiHidden/>
     <w:unhideWhenUsed/>
   </w:style>
-  <w:style w:type="paragraph" w:styleId="Title">
+  <w:style w:type="paragraph" w:styleId="Titel">
     <w:name w:val="Title"/>
     <w:uiPriority w:val="10"/>
     <w:qFormat/>
@@ -3778,7 +3589,7 @@
       <w:szCs w:val="40"/>
     </w:rPr>
   </w:style>
-  <w:style w:type="paragraph" w:styleId="Fett1" w:customStyle="1">
+  <w:style w:type="paragraph" w:customStyle="1" w:styleId="Fett1">
     <w:name w:val="Fett1"/>
     <w:qFormat/>
     <w:rPr>
@@ -3786,7 +3597,7 @@
       <w:bCs/>
     </w:rPr>
   </w:style>
-  <w:style w:type="paragraph" w:styleId="ListParagraph">
+  <w:style w:type="paragraph" w:styleId="Listenabsatz">
     <w:name w:val="List Paragraph"/>
     <w:qFormat/>
     <w:rsid w:val="00B30ECA"/>
@@ -3800,7 +3611,7 @@
       <w:u w:val="single"/>
     </w:rPr>
   </w:style>
-  <w:style w:type="character" w:styleId="FootnoteReference">
+  <w:style w:type="character" w:styleId="Funotenzeichen">
     <w:name w:val="footnote reference"/>
     <w:uiPriority w:val="99"/>
     <w:semiHidden/>
@@ -3809,9 +3620,9 @@
       <w:vertAlign w:val="superscript"/>
     </w:rPr>
   </w:style>
-  <w:style w:type="paragraph" w:styleId="FootnoteText">
+  <w:style w:type="paragraph" w:styleId="Funotentext">
     <w:name w:val="footnote text"/>
-    <w:link w:val="FootnoteTextChar"/>
+    <w:link w:val="FunotentextZchn"/>
     <w:uiPriority w:val="99"/>
     <w:semiHidden/>
     <w:unhideWhenUsed/>
@@ -3819,9 +3630,9 @@
       <w:spacing w:after="0" w:line="240" w:lineRule="auto"/>
     </w:pPr>
   </w:style>
-  <w:style w:type="character" w:styleId="FootnoteTextChar" w:customStyle="1">
-    <w:name w:val="Footnote Text Char"/>
-    <w:link w:val="FootnoteText"/>
+  <w:style w:type="character" w:customStyle="1" w:styleId="FunotentextZchn">
+    <w:name w:val="Fußnotentext Zchn"/>
+    <w:link w:val="Funotentext"/>
     <w:uiPriority w:val="99"/>
     <w:semiHidden/>
     <w:unhideWhenUsed/>
@@ -3830,7 +3641,7 @@
       <w:szCs w:val="20"/>
     </w:rPr>
   </w:style>
-  <w:style w:type="paragraph" w:styleId="NoSpacing">
+  <w:style w:type="paragraph" w:styleId="KeinLeerraum">
     <w:name w:val="No Spacing"/>
     <w:uiPriority w:val="1"/>
     <w:qFormat/>
@@ -3839,10 +3650,10 @@
       <w:spacing w:before="0" w:after="0" w:line="240" w:lineRule="auto"/>
     </w:pPr>
   </w:style>
-  <w:style w:type="paragraph" w:styleId="Header">
+  <w:style w:type="paragraph" w:styleId="Kopfzeile">
     <w:name w:val="header"/>
-    <w:basedOn w:val="Normal"/>
-    <w:link w:val="HeaderChar"/>
+    <w:basedOn w:val="Standard"/>
+    <w:link w:val="KopfzeileZchn"/>
     <w:uiPriority w:val="99"/>
     <w:unhideWhenUsed/>
     <w:rsid w:val="000431C4"/>
@@ -3854,17 +3665,17 @@
       <w:spacing w:before="0" w:after="0" w:line="240" w:lineRule="auto"/>
     </w:pPr>
   </w:style>
-  <w:style w:type="character" w:styleId="HeaderChar" w:customStyle="1">
-    <w:name w:val="Header Char"/>
-    <w:basedOn w:val="DefaultParagraphFont"/>
-    <w:link w:val="Header"/>
+  <w:style w:type="character" w:customStyle="1" w:styleId="KopfzeileZchn">
+    <w:name w:val="Kopfzeile Zchn"/>
+    <w:basedOn w:val="Absatz-Standardschriftart"/>
+    <w:link w:val="Kopfzeile"/>
     <w:uiPriority w:val="99"/>
     <w:rsid w:val="000431C4"/>
   </w:style>
-  <w:style w:type="paragraph" w:styleId="Footer">
+  <w:style w:type="paragraph" w:styleId="Fuzeile">
     <w:name w:val="footer"/>
-    <w:basedOn w:val="Normal"/>
-    <w:link w:val="FooterChar"/>
+    <w:basedOn w:val="Standard"/>
+    <w:link w:val="FuzeileZchn"/>
     <w:uiPriority w:val="99"/>
     <w:unhideWhenUsed/>
     <w:rsid w:val="000431C4"/>
@@ -3876,25 +3687,25 @@
       <w:spacing w:before="0" w:after="0" w:line="240" w:lineRule="auto"/>
     </w:pPr>
   </w:style>
-  <w:style w:type="character" w:styleId="FooterChar" w:customStyle="1">
-    <w:name w:val="Footer Char"/>
-    <w:basedOn w:val="DefaultParagraphFont"/>
-    <w:link w:val="Footer"/>
+  <w:style w:type="character" w:customStyle="1" w:styleId="FuzeileZchn">
+    <w:name w:val="Fußzeile Zchn"/>
+    <w:basedOn w:val="Absatz-Standardschriftart"/>
+    <w:link w:val="Fuzeile"/>
     <w:uiPriority w:val="99"/>
     <w:rsid w:val="000431C4"/>
   </w:style>
-  <w:style w:type="paragraph" w:styleId="ErklrungMarkierung" w:customStyle="1">
+  <w:style w:type="paragraph" w:customStyle="1" w:styleId="ErklrungMarkierung">
     <w:name w:val="Erklärung Markierung"/>
-    <w:basedOn w:val="Normal"/>
+    <w:basedOn w:val="Standard"/>
     <w:qFormat/>
     <w:rsid w:val="00F85351"/>
     <w:pPr>
       <w:shd w:val="clear" w:color="auto" w:fill="FFF9D2"/>
     </w:pPr>
   </w:style>
-  <w:style w:type="paragraph" w:styleId="TextboxLabel" w:customStyle="1">
+  <w:style w:type="paragraph" w:customStyle="1" w:styleId="TextboxLabel">
     <w:name w:val="Textbox Label"/>
-    <w:basedOn w:val="Normal"/>
+    <w:basedOn w:val="Standard"/>
     <w:qFormat/>
     <w:rsid w:val="00C050A0"/>
     <w:pPr>
@@ -3905,25 +3716,25 @@
       <w:sz w:val="16"/>
     </w:rPr>
   </w:style>
-  <w:style w:type="paragraph" w:styleId="Textbox" w:customStyle="1">
+  <w:style w:type="paragraph" w:customStyle="1" w:styleId="Textbox">
     <w:name w:val="Textbox"/>
-    <w:basedOn w:val="Normal"/>
+    <w:basedOn w:val="Standard"/>
     <w:qFormat/>
     <w:rsid w:val="00DE01E0"/>
     <w:pPr>
       <w:pBdr>
-        <w:top w:val="single" w:color="000000" w:sz="2" w:space="0"/>
-        <w:left w:val="single" w:color="000000" w:sz="2" w:space="0"/>
-        <w:bottom w:val="single" w:color="000000" w:sz="2" w:space="0"/>
-        <w:right w:val="single" w:color="000000" w:sz="2" w:space="0"/>
+        <w:top w:val="single" w:sz="2" w:space="0" w:color="000000"/>
+        <w:left w:val="single" w:sz="2" w:space="0" w:color="000000"/>
+        <w:bottom w:val="single" w:sz="2" w:space="0" w:color="000000"/>
+        <w:right w:val="single" w:sz="2" w:space="0" w:color="000000"/>
       </w:pBdr>
       <w:shd w:val="clear" w:color="auto" w:fill="F2F6F8"/>
       <w:spacing w:before="60" w:after="0" w:line="360" w:lineRule="auto"/>
     </w:pPr>
   </w:style>
-  <w:style w:type="paragraph" w:styleId="SchwerpunktBeschreibung" w:customStyle="1">
+  <w:style w:type="paragraph" w:customStyle="1" w:styleId="SchwerpunktBeschreibung">
     <w:name w:val="Schwerpunkt Beschreibung"/>
-    <w:basedOn w:val="Normal"/>
+    <w:basedOn w:val="Standard"/>
     <w:qFormat/>
     <w:rsid w:val="008453F4"/>
     <w:pPr>
@@ -3936,9 +3747,9 @@
       <w:szCs w:val="16"/>
     </w:rPr>
   </w:style>
-  <w:style w:type="paragraph" w:styleId="Erklrungpositiv" w:customStyle="1">
+  <w:style w:type="paragraph" w:customStyle="1" w:styleId="Erklrungpositiv">
     <w:name w:val="Erklärung positiv"/>
-    <w:basedOn w:val="Normal"/>
+    <w:basedOn w:val="Standard"/>
     <w:link w:val="ErklrungpositivChar"/>
     <w:uiPriority w:val="1"/>
     <w:qFormat/>
@@ -3950,19 +3761,19 @@
       <w:color w:val="000000" w:themeColor="text1"/>
     </w:rPr>
   </w:style>
-  <w:style w:type="character" w:styleId="ErklrungpositivChar" w:customStyle="1">
+  <w:style w:type="character" w:customStyle="1" w:styleId="ErklrungpositivChar">
     <w:name w:val="Erklärung positiv Char"/>
-    <w:basedOn w:val="DefaultParagraphFont"/>
+    <w:basedOn w:val="Absatz-Standardschriftart"/>
     <w:link w:val="Erklrungpositiv"/>
     <w:rsid w:val="335639C7"/>
     <w:rPr>
-      <w:rFonts w:ascii="Arial" w:hAnsi="Arial" w:eastAsia="Arial" w:cs="Arial"/>
+      <w:rFonts w:ascii="Arial" w:eastAsia="Arial" w:hAnsi="Arial" w:cs="Arial"/>
       <w:color w:val="000000" w:themeColor="text1"/>
     </w:rPr>
   </w:style>
-  <w:style w:type="table" w:styleId="TableGrid">
+  <w:style w:type="table" w:styleId="Tabellenraster">
     <w:name w:val="Table Grid"/>
-    <w:basedOn w:val="TableNormal"/>
+    <w:basedOn w:val="NormaleTabelle"/>
     <w:uiPriority w:val="59"/>
     <w:rsid w:val="00FB4123"/>
     <w:pPr>
@@ -3970,20 +3781,32 @@
     </w:pPr>
     <w:tblPr>
       <w:tblBorders>
-        <w:top w:val="single" w:color="000000" w:themeColor="text1" w:sz="4" w:space="0"/>
-        <w:left w:val="single" w:color="000000" w:themeColor="text1" w:sz="4" w:space="0"/>
-        <w:bottom w:val="single" w:color="000000" w:themeColor="text1" w:sz="4" w:space="0"/>
-        <w:right w:val="single" w:color="000000" w:themeColor="text1" w:sz="4" w:space="0"/>
-        <w:insideH w:val="single" w:color="000000" w:themeColor="text1" w:sz="4" w:space="0"/>
-        <w:insideV w:val="single" w:color="000000" w:themeColor="text1" w:sz="4" w:space="0"/>
+        <w:top w:val="single" w:sz="4" w:space="0" w:color="000000" w:themeColor="text1"/>
+        <w:left w:val="single" w:sz="4" w:space="0" w:color="000000" w:themeColor="text1"/>
+        <w:bottom w:val="single" w:sz="4" w:space="0" w:color="000000" w:themeColor="text1"/>
+        <w:right w:val="single" w:sz="4" w:space="0" w:color="000000" w:themeColor="text1"/>
+        <w:insideH w:val="single" w:sz="4" w:space="0" w:color="000000" w:themeColor="text1"/>
+        <w:insideV w:val="single" w:sz="4" w:space="0" w:color="000000" w:themeColor="text1"/>
       </w:tblBorders>
     </w:tblPr>
+  </w:style>
+  <w:style w:type="character" w:styleId="NichtaufgelsteErwhnung">
+    <w:name w:val="Unresolved Mention"/>
+    <w:basedOn w:val="Absatz-Standardschriftart"/>
+    <w:uiPriority w:val="99"/>
+    <w:semiHidden/>
+    <w:unhideWhenUsed/>
+    <w:rsid w:val="00653370"/>
+    <w:rPr>
+      <w:color w:val="605E5C"/>
+      <w:shd w:val="clear" w:color="auto" w:fill="E1DFDD"/>
+    </w:rPr>
   </w:style>
 </w:styles>
 </file>
 
 <file path=word/theme/theme1.xml><?xml version="1.0" encoding="utf-8"?>
-<a:theme xmlns:a="http://schemas.openxmlformats.org/drawingml/2006/main" xmlns:thm15="http://schemas.microsoft.com/office/thememl/2012/main" name="Office">
+<a:theme xmlns:a="http://schemas.openxmlformats.org/drawingml/2006/main" name="Office">
   <a:themeElements>
     <a:clrScheme name="Office">
       <a:dk1>

</xml_diff>